<commit_message>
handleiding VSC voor MC en IA
</commit_message>
<xml_diff>
--- a/docentenkamer/Python_docentenhandleiding - Basthon.docx
+++ b/docentenkamer/Python_docentenhandleiding - Basthon.docx
@@ -28,7 +28,22 @@
         <w:t xml:space="preserve"> Docentenhandleiding</w:t>
       </w:r>
       <w:r>
-        <w:t xml:space="preserve"> (versie Basthon)</w:t>
+        <w:t xml:space="preserve"> (versie </w:t>
+      </w:r>
+      <w:proofErr w:type="spellStart"/>
+      <w:r>
+        <w:t>Basthon</w:t>
+      </w:r>
+      <w:proofErr w:type="spellEnd"/>
+      <w:r>
+        <w:t>)</w:t>
+      </w:r>
+      <w:r>
+        <w:rPr>
+          <w:rFonts w:ascii="Algerian" w:hAnsi="Algerian"/>
+          <w:noProof/>
+        </w:rPr>
+        <w:t xml:space="preserve"> </w:t>
       </w:r>
     </w:p>
     <w:p>
@@ -373,7 +388,25 @@
           <w:sz w:val="24"/>
           <w:szCs w:val="24"/>
         </w:rPr>
-        <w:t xml:space="preserve">zijn volledig geïntegreerd in de browser </w:t>
+        <w:t xml:space="preserve">zijn volledig </w:t>
+      </w:r>
+      <w:proofErr w:type="gramStart"/>
+      <w:r>
+        <w:rPr>
+          <w:rFonts w:ascii="Arial" w:hAnsi="Arial" w:cs="Arial"/>
+          <w:sz w:val="24"/>
+          <w:szCs w:val="24"/>
+        </w:rPr>
+        <w:t>geïntegreerd</w:t>
+      </w:r>
+      <w:proofErr w:type="gramEnd"/>
+      <w:r>
+        <w:rPr>
+          <w:rFonts w:ascii="Arial" w:hAnsi="Arial" w:cs="Arial"/>
+          <w:sz w:val="24"/>
+          <w:szCs w:val="24"/>
+        </w:rPr>
+        <w:t xml:space="preserve"> in de browser </w:t>
       </w:r>
       <w:r>
         <w:rPr>
@@ -405,7 +438,23 @@
           <w:sz w:val="24"/>
           <w:szCs w:val="24"/>
         </w:rPr>
-        <w:t>Voor het lesmateriaal is er</w:t>
+        <w:t xml:space="preserve">Voor het lesmateriaal </w:t>
+      </w:r>
+      <w:r>
+        <w:rPr>
+          <w:rFonts w:ascii="Arial" w:hAnsi="Arial" w:cs="Arial"/>
+          <w:sz w:val="24"/>
+          <w:szCs w:val="24"/>
+        </w:rPr>
+        <w:t xml:space="preserve">(met uitzondering van onderwerp 14 – tekstbestanden) </w:t>
+      </w:r>
+      <w:r>
+        <w:rPr>
+          <w:rFonts w:ascii="Arial" w:hAnsi="Arial" w:cs="Arial"/>
+          <w:sz w:val="24"/>
+          <w:szCs w:val="24"/>
+        </w:rPr>
+        <w:t>is er</w:t>
       </w:r>
       <w:r>
         <w:rPr>
@@ -434,13 +483,64 @@
           <w:szCs w:val="24"/>
         </w:rPr>
       </w:pPr>
-      <w:r>
-        <w:rPr>
-          <w:rFonts w:ascii="Arial" w:hAnsi="Arial" w:cs="Arial"/>
-          <w:sz w:val="24"/>
-          <w:szCs w:val="24"/>
-        </w:rPr>
-        <w:t>Voor de PO’s kan gebruik gemaakt worden van Visual Studio Code (gratis beschikbaar voor Windows, Mac en Linux)</w:t>
+      <w:bookmarkStart w:id="0" w:name="_Hlk164595602"/>
+      <w:r>
+        <w:rPr>
+          <w:rFonts w:ascii="Arial" w:hAnsi="Arial" w:cs="Arial"/>
+          <w:sz w:val="24"/>
+          <w:szCs w:val="24"/>
+        </w:rPr>
+        <w:t xml:space="preserve">Voor de </w:t>
+      </w:r>
+      <w:proofErr w:type="spellStart"/>
+      <w:r>
+        <w:rPr>
+          <w:rFonts w:ascii="Arial" w:hAnsi="Arial" w:cs="Arial"/>
+          <w:sz w:val="24"/>
+          <w:szCs w:val="24"/>
+        </w:rPr>
+        <w:t>PO</w:t>
+      </w:r>
+      <w:r>
+        <w:rPr>
+          <w:rFonts w:ascii="Arial" w:hAnsi="Arial" w:cs="Arial"/>
+          <w:sz w:val="24"/>
+          <w:szCs w:val="24"/>
+        </w:rPr>
+        <w:t>’</w:t>
+      </w:r>
+      <w:r>
+        <w:rPr>
+          <w:rFonts w:ascii="Arial" w:hAnsi="Arial" w:cs="Arial"/>
+          <w:sz w:val="24"/>
+          <w:szCs w:val="24"/>
+        </w:rPr>
+        <w:t>s</w:t>
+      </w:r>
+      <w:proofErr w:type="spellEnd"/>
+      <w:r>
+        <w:rPr>
+          <w:rFonts w:ascii="Arial" w:hAnsi="Arial" w:cs="Arial"/>
+          <w:sz w:val="24"/>
+          <w:szCs w:val="24"/>
+        </w:rPr>
+        <w:t xml:space="preserve"> </w:t>
+      </w:r>
+      <w:r>
+        <w:rPr>
+          <w:rFonts w:ascii="Arial" w:hAnsi="Arial" w:cs="Arial"/>
+          <w:sz w:val="24"/>
+          <w:szCs w:val="24"/>
+        </w:rPr>
+        <w:t xml:space="preserve">en onderwerp 14 (tekstbestanden) </w:t>
+      </w:r>
+      <w:r>
+        <w:rPr>
+          <w:rFonts w:ascii="Arial" w:hAnsi="Arial" w:cs="Arial"/>
+          <w:sz w:val="24"/>
+          <w:szCs w:val="24"/>
+        </w:rPr>
+        <w:t>kan gebruik gemaakt worden van Visual Studio Code (gratis beschikbaar voor Windows, Mac en Linux)</w:t>
       </w:r>
       <w:r>
         <w:rPr>
@@ -456,15 +556,65 @@
           <w:sz w:val="24"/>
           <w:szCs w:val="24"/>
         </w:rPr>
-        <w:t xml:space="preserve">Met Visual Studio Code kunnen leerlingen gebruik maken van versiebeheer en </w:t>
-      </w:r>
-      <w:r>
-        <w:rPr>
-          <w:rFonts w:ascii="Arial" w:hAnsi="Arial" w:cs="Arial"/>
-          <w:sz w:val="24"/>
-          <w:szCs w:val="24"/>
-        </w:rPr>
-        <w:t xml:space="preserve">live samenwerken. Zie voor het gebruik van </w:t>
+        <w:t>Met Visual Studio Code kunnen leerlingen gebruik maken van versiebeheer</w:t>
+      </w:r>
+      <w:r>
+        <w:rPr>
+          <w:rFonts w:ascii="Arial" w:hAnsi="Arial" w:cs="Arial"/>
+          <w:sz w:val="24"/>
+          <w:szCs w:val="24"/>
+        </w:rPr>
+        <w:t xml:space="preserve"> (GitHub)</w:t>
+      </w:r>
+      <w:r>
+        <w:rPr>
+          <w:rFonts w:ascii="Arial" w:hAnsi="Arial" w:cs="Arial"/>
+          <w:sz w:val="24"/>
+          <w:szCs w:val="24"/>
+        </w:rPr>
+        <w:t xml:space="preserve"> en </w:t>
+      </w:r>
+      <w:r>
+        <w:rPr>
+          <w:rFonts w:ascii="Arial" w:hAnsi="Arial" w:cs="Arial"/>
+          <w:sz w:val="24"/>
+          <w:szCs w:val="24"/>
+        </w:rPr>
+        <w:t>live samenwerken</w:t>
+      </w:r>
+      <w:r>
+        <w:rPr>
+          <w:rFonts w:ascii="Arial" w:hAnsi="Arial" w:cs="Arial"/>
+          <w:sz w:val="24"/>
+          <w:szCs w:val="24"/>
+        </w:rPr>
+        <w:t xml:space="preserve"> (</w:t>
+      </w:r>
+      <w:proofErr w:type="spellStart"/>
+      <w:r>
+        <w:rPr>
+          <w:rFonts w:ascii="Arial" w:hAnsi="Arial" w:cs="Arial"/>
+          <w:sz w:val="24"/>
+          <w:szCs w:val="24"/>
+        </w:rPr>
+        <w:t>LiveShare</w:t>
+      </w:r>
+      <w:proofErr w:type="spellEnd"/>
+      <w:r>
+        <w:rPr>
+          <w:rFonts w:ascii="Arial" w:hAnsi="Arial" w:cs="Arial"/>
+          <w:sz w:val="24"/>
+          <w:szCs w:val="24"/>
+        </w:rPr>
+        <w:t>)</w:t>
+      </w:r>
+      <w:r>
+        <w:rPr>
+          <w:rFonts w:ascii="Arial" w:hAnsi="Arial" w:cs="Arial"/>
+          <w:sz w:val="24"/>
+          <w:szCs w:val="24"/>
+        </w:rPr>
+        <w:t xml:space="preserve">. Zie voor het gebruik van </w:t>
       </w:r>
       <w:r>
         <w:rPr>
@@ -483,6 +633,7 @@
         <w:t>de bijbehorende handleiding.</w:t>
       </w:r>
     </w:p>
+    <w:bookmarkEnd w:id="0"/>
     <w:p>
       <w:pPr>
         <w:pStyle w:val="Heading1"/>
@@ -505,7 +656,7 @@
           <w:lang w:val="en-NL" w:eastAsia="nl-NL"/>
         </w:rPr>
       </w:pPr>
-      <w:bookmarkStart w:id="0" w:name="_Hlk116142496"/>
+      <w:bookmarkStart w:id="1" w:name="_Hlk116142496"/>
       <w:r>
         <w:rPr>
           <w:rFonts w:ascii="Arial" w:eastAsia="Times New Roman" w:hAnsi="Arial" w:cs="Arial"/>
@@ -864,6 +1015,7 @@
         <w:t xml:space="preserve"> </w:t>
       </w:r>
       <w:proofErr w:type="spellStart"/>
+      <w:proofErr w:type="gramStart"/>
       <w:r>
         <w:rPr>
           <w:rFonts w:ascii="Arial" w:eastAsia="Times New Roman" w:hAnsi="Arial" w:cs="Arial"/>
@@ -885,6 +1037,7 @@
         </w:rPr>
         <w:t>;</w:t>
       </w:r>
+      <w:proofErr w:type="gramEnd"/>
     </w:p>
     <w:p>
       <w:pPr>
@@ -1144,6 +1297,7 @@
         <w:t xml:space="preserve"> </w:t>
       </w:r>
       <w:proofErr w:type="spellStart"/>
+      <w:proofErr w:type="gramStart"/>
       <w:r>
         <w:rPr>
           <w:rFonts w:ascii="Arial" w:eastAsia="Times New Roman" w:hAnsi="Arial" w:cs="Arial"/>
@@ -1165,6 +1319,7 @@
         </w:rPr>
         <w:t>;</w:t>
       </w:r>
+      <w:proofErr w:type="gramEnd"/>
     </w:p>
     <w:p>
       <w:pPr>
@@ -1600,6 +1755,7 @@
         <w:t xml:space="preserve"> </w:t>
       </w:r>
       <w:proofErr w:type="spellStart"/>
+      <w:proofErr w:type="gramStart"/>
       <w:r>
         <w:rPr>
           <w:rFonts w:ascii="Arial" w:eastAsia="Times New Roman" w:hAnsi="Arial" w:cs="Arial"/>
@@ -1621,6 +1777,7 @@
         </w:rPr>
         <w:t>;</w:t>
       </w:r>
+      <w:proofErr w:type="gramEnd"/>
     </w:p>
     <w:p>
       <w:pPr>
@@ -1814,6 +1971,7 @@
         <w:t xml:space="preserve"> je </w:t>
       </w:r>
       <w:proofErr w:type="spellStart"/>
+      <w:proofErr w:type="gramStart"/>
       <w:r>
         <w:rPr>
           <w:rFonts w:ascii="Arial" w:eastAsia="Times New Roman" w:hAnsi="Arial" w:cs="Arial"/>
@@ -1825,6 +1983,7 @@
         <w:t>kunt</w:t>
       </w:r>
       <w:proofErr w:type="spellEnd"/>
+      <w:proofErr w:type="gramEnd"/>
       <w:r>
         <w:rPr>
           <w:rFonts w:ascii="Arial" w:eastAsia="Times New Roman" w:hAnsi="Arial" w:cs="Arial"/>
@@ -2068,7 +2227,7 @@
         <w:t xml:space="preserve"> of een combinatie daarvan.</w:t>
       </w:r>
     </w:p>
-    <w:bookmarkEnd w:id="0"/>
+    <w:bookmarkEnd w:id="1"/>
     <w:p>
       <w:pPr>
         <w:pStyle w:val="Heading1"/>
@@ -2767,7 +2926,16 @@
           <w:sz w:val="24"/>
           <w:szCs w:val="24"/>
         </w:rPr>
-        <w:t>1 t/m 12</w:t>
+        <w:t>1 t/m 1</w:t>
+      </w:r>
+      <w:r>
+        <w:rPr>
+          <w:rFonts w:ascii="Arial" w:hAnsi="Arial" w:cs="Arial"/>
+          <w:color w:val="000000"/>
+          <w:sz w:val="24"/>
+          <w:szCs w:val="24"/>
+        </w:rPr>
+        <w:t>4</w:t>
       </w:r>
       <w:r>
         <w:rPr>
@@ -2803,7 +2971,88 @@
           <w:sz w:val="24"/>
           <w:szCs w:val="24"/>
         </w:rPr>
-        <w:t>11 t/m 13 (strings, bestanden, geneste loops).</w:t>
+        <w:t>11</w:t>
+      </w:r>
+      <w:r>
+        <w:rPr>
+          <w:rFonts w:ascii="Arial" w:hAnsi="Arial" w:cs="Arial"/>
+          <w:color w:val="000000"/>
+          <w:sz w:val="24"/>
+          <w:szCs w:val="24"/>
+        </w:rPr>
+        <w:t>, 12 en</w:t>
+      </w:r>
+      <w:r>
+        <w:rPr>
+          <w:rFonts w:ascii="Arial" w:hAnsi="Arial" w:cs="Arial"/>
+          <w:color w:val="000000"/>
+          <w:sz w:val="24"/>
+          <w:szCs w:val="24"/>
+        </w:rPr>
+        <w:t xml:space="preserve"> 1</w:t>
+      </w:r>
+      <w:r>
+        <w:rPr>
+          <w:rFonts w:ascii="Arial" w:hAnsi="Arial" w:cs="Arial"/>
+          <w:color w:val="000000"/>
+          <w:sz w:val="24"/>
+          <w:szCs w:val="24"/>
+        </w:rPr>
+        <w:t>4</w:t>
+      </w:r>
+      <w:r>
+        <w:rPr>
+          <w:rFonts w:ascii="Arial" w:hAnsi="Arial" w:cs="Arial"/>
+          <w:color w:val="000000"/>
+          <w:sz w:val="24"/>
+          <w:szCs w:val="24"/>
+        </w:rPr>
+        <w:t xml:space="preserve"> (</w:t>
+      </w:r>
+      <w:r>
+        <w:rPr>
+          <w:rFonts w:ascii="Arial" w:hAnsi="Arial" w:cs="Arial"/>
+          <w:color w:val="000000"/>
+          <w:sz w:val="24"/>
+          <w:szCs w:val="24"/>
+        </w:rPr>
+        <w:t>geneste loops</w:t>
+      </w:r>
+      <w:r>
+        <w:rPr>
+          <w:rFonts w:ascii="Arial" w:hAnsi="Arial" w:cs="Arial"/>
+          <w:color w:val="000000"/>
+          <w:sz w:val="24"/>
+          <w:szCs w:val="24"/>
+        </w:rPr>
+        <w:t xml:space="preserve">, </w:t>
+      </w:r>
+      <w:r>
+        <w:rPr>
+          <w:rFonts w:ascii="Arial" w:hAnsi="Arial" w:cs="Arial"/>
+          <w:color w:val="000000"/>
+          <w:sz w:val="24"/>
+          <w:szCs w:val="24"/>
+        </w:rPr>
+        <w:t>strings</w:t>
+      </w:r>
+      <w:r>
+        <w:rPr>
+          <w:rFonts w:ascii="Arial" w:hAnsi="Arial" w:cs="Arial"/>
+          <w:color w:val="000000"/>
+          <w:sz w:val="24"/>
+          <w:szCs w:val="24"/>
+        </w:rPr>
+        <w:t xml:space="preserve"> en </w:t>
+      </w:r>
+      <w:r>
+        <w:rPr>
+          <w:rFonts w:ascii="Arial" w:hAnsi="Arial" w:cs="Arial"/>
+          <w:color w:val="000000"/>
+          <w:sz w:val="24"/>
+          <w:szCs w:val="24"/>
+        </w:rPr>
+        <w:t>bestanden).</w:t>
       </w:r>
     </w:p>
     <w:p>
@@ -2953,16 +3202,7 @@
           <w:sz w:val="24"/>
           <w:szCs w:val="24"/>
         </w:rPr>
-        <w:t>onderwerp</w:t>
-      </w:r>
-      <w:r>
-        <w:rPr>
-          <w:rFonts w:ascii="Arial" w:hAnsi="Arial" w:cs="Arial"/>
-          <w:color w:val="000000"/>
-          <w:sz w:val="24"/>
-          <w:szCs w:val="24"/>
-        </w:rPr>
-        <w:t xml:space="preserve"> </w:t>
+        <w:t xml:space="preserve">onderwerp </w:t>
       </w:r>
       <w:r>
         <w:rPr>
@@ -3325,26 +3565,37 @@
           <w:sz w:val="24"/>
           <w:szCs w:val="24"/>
         </w:rPr>
-        <w:t>onderwerp</w:t>
-      </w:r>
-      <w:r>
-        <w:rPr>
-          <w:rFonts w:ascii="Arial" w:hAnsi="Arial" w:cs="Arial"/>
-          <w:color w:val="000000"/>
-          <w:sz w:val="24"/>
-          <w:szCs w:val="24"/>
-        </w:rPr>
-        <w:t xml:space="preserve"> </w:t>
-      </w:r>
-      <w:r>
-        <w:rPr>
-          <w:rFonts w:ascii="Arial" w:eastAsia="Times New Roman" w:hAnsi="Arial" w:cs="Arial"/>
-          <w:color w:val="000000"/>
-          <w:sz w:val="24"/>
-          <w:szCs w:val="24"/>
-          <w:lang w:eastAsia="nl-NL"/>
-        </w:rPr>
-        <w:t>12 – geneste loops.</w:t>
+        <w:t xml:space="preserve">onderwerp </w:t>
+      </w:r>
+      <w:r>
+        <w:rPr>
+          <w:rFonts w:ascii="Arial" w:eastAsia="Times New Roman" w:hAnsi="Arial" w:cs="Arial"/>
+          <w:color w:val="000000"/>
+          <w:sz w:val="24"/>
+          <w:szCs w:val="24"/>
+          <w:lang w:eastAsia="nl-NL"/>
+        </w:rPr>
+        <w:t>1</w:t>
+      </w:r>
+      <w:r>
+        <w:rPr>
+          <w:rFonts w:ascii="Arial" w:eastAsia="Times New Roman" w:hAnsi="Arial" w:cs="Arial"/>
+          <w:color w:val="000000"/>
+          <w:sz w:val="24"/>
+          <w:szCs w:val="24"/>
+          <w:lang w:eastAsia="nl-NL"/>
+        </w:rPr>
+        <w:t>1</w:t>
+      </w:r>
+      <w:r>
+        <w:rPr>
+          <w:rFonts w:ascii="Arial" w:eastAsia="Times New Roman" w:hAnsi="Arial" w:cs="Arial"/>
+          <w:color w:val="000000"/>
+          <w:sz w:val="24"/>
+          <w:szCs w:val="24"/>
+          <w:lang w:eastAsia="nl-NL"/>
+        </w:rPr>
+        <w:t xml:space="preserve"> – geneste loops.</w:t>
       </w:r>
     </w:p>
     <w:p>
@@ -3580,7 +3831,7 @@
     </w:p>
     <w:p>
       <w:pPr>
-        <w:pStyle w:val="Heading2"/>
+        <w:pStyle w:val="Heading1"/>
       </w:pPr>
       <w:r>
         <w:t>Programmeeromgeving voor PO</w:t>
@@ -3609,7 +3860,41 @@
           <w:sz w:val="24"/>
           <w:szCs w:val="24"/>
         </w:rPr>
-        <w:t xml:space="preserve">Voor de PO’s kunnen de </w:t>
+        <w:t xml:space="preserve">Voor de </w:t>
+      </w:r>
+      <w:proofErr w:type="spellStart"/>
+      <w:r>
+        <w:rPr>
+          <w:rFonts w:ascii="Arial" w:hAnsi="Arial" w:cs="Arial"/>
+          <w:sz w:val="24"/>
+          <w:szCs w:val="24"/>
+        </w:rPr>
+        <w:t>PO’s</w:t>
+      </w:r>
+      <w:proofErr w:type="spellEnd"/>
+      <w:r>
+        <w:rPr>
+          <w:rFonts w:ascii="Arial" w:hAnsi="Arial" w:cs="Arial"/>
+          <w:sz w:val="24"/>
+          <w:szCs w:val="24"/>
+        </w:rPr>
+        <w:t xml:space="preserve"> </w:t>
+      </w:r>
+      <w:r>
+        <w:rPr>
+          <w:rFonts w:ascii="Arial" w:hAnsi="Arial" w:cs="Arial"/>
+          <w:sz w:val="24"/>
+          <w:szCs w:val="24"/>
+        </w:rPr>
+        <w:t xml:space="preserve">(en onderwerp 14 – tekstbestanden) </w:t>
+      </w:r>
+      <w:r>
+        <w:rPr>
+          <w:rFonts w:ascii="Arial" w:hAnsi="Arial" w:cs="Arial"/>
+          <w:sz w:val="24"/>
+          <w:szCs w:val="24"/>
+        </w:rPr>
+        <w:t xml:space="preserve">kunnen de </w:t>
       </w:r>
       <w:r>
         <w:rPr>
@@ -3641,23 +3926,7 @@
           <w:sz w:val="24"/>
           <w:szCs w:val="24"/>
         </w:rPr>
-        <w:t xml:space="preserve">Deze is gratis beschikbaar voor Windows, Mac en Linux. </w:t>
-      </w:r>
-      <w:r>
-        <w:rPr>
-          <w:rFonts w:ascii="Arial" w:hAnsi="Arial" w:cs="Arial"/>
-          <w:sz w:val="24"/>
-          <w:szCs w:val="24"/>
-        </w:rPr>
-        <w:t>Er is een handleiding beschikbaar dat uitlegt</w:t>
-      </w:r>
-      <w:r>
-        <w:rPr>
-          <w:rFonts w:ascii="Arial" w:hAnsi="Arial" w:cs="Arial"/>
-          <w:sz w:val="24"/>
-          <w:szCs w:val="24"/>
-        </w:rPr>
-        <w:t xml:space="preserve"> hoe VSC te gebruiken voor versiebeheer en het gelijktijdig samenwerken. </w:t>
+        <w:t xml:space="preserve">Deze is gratis beschikbaar voor Windows, Mac en Linux. Er is een handleiding beschikbaar dat uitlegt hoe VSC te gebruiken voor versiebeheer en het gelijktijdig samenwerken. </w:t>
       </w:r>
     </w:p>
     <w:p>
@@ -3670,6 +3939,12 @@
       </w:pPr>
     </w:p>
     <w:sectPr>
+      <w:headerReference w:type="even" r:id="rId8"/>
+      <w:headerReference w:type="default" r:id="rId9"/>
+      <w:footerReference w:type="even" r:id="rId10"/>
+      <w:footerReference w:type="default" r:id="rId11"/>
+      <w:headerReference w:type="first" r:id="rId12"/>
+      <w:footerReference w:type="first" r:id="rId13"/>
       <w:pgSz w:w="11906" w:h="16838"/>
       <w:pgMar w:top="1440" w:right="1440" w:bottom="1440" w:left="1440" w:header="708" w:footer="708" w:gutter="0"/>
       <w:cols w:space="708"/>
@@ -3677,6 +3952,171 @@
     </w:sectPr>
   </w:body>
 </w:document>
+</file>
+
+<file path=word/endnotes.xml><?xml version="1.0" encoding="utf-8"?>
+<w:endnotes xmlns:wpc="http://schemas.microsoft.com/office/word/2010/wordprocessingCanvas" xmlns:cx="http://schemas.microsoft.com/office/drawing/2014/chartex" xmlns:cx1="http://schemas.microsoft.com/office/drawing/2015/9/8/chartex" xmlns:cx2="http://schemas.microsoft.com/office/drawing/2015/10/21/chartex" xmlns:cx3="http://schemas.microsoft.com/office/drawing/2016/5/9/chartex" xmlns:cx4="http://schemas.microsoft.com/office/drawing/2016/5/10/chartex" xmlns:cx5="http://schemas.microsoft.com/office/drawing/2016/5/11/chartex" xmlns:cx6="http://schemas.microsoft.com/office/drawing/2016/5/12/chartex" xmlns:cx7="http://schemas.microsoft.com/office/drawing/2016/5/13/chartex" xmlns:cx8="http://schemas.microsoft.com/office/drawing/2016/5/14/chartex" xmlns:mc="http://schemas.openxmlformats.org/markup-compatibility/2006" xmlns:aink="http://schemas.microsoft.com/office/drawing/2016/ink" xmlns:am3d="http://schemas.microsoft.com/office/drawing/2017/model3d" xmlns:o="urn:schemas-microsoft-com:office:office" xmlns:oel="http://schemas.microsoft.com/office/2019/extlst" xmlns:r="http://schemas.openxmlformats.org/officeDocument/2006/relationships" xmlns:m="http://schemas.openxmlformats.org/officeDocument/2006/math" xmlns:v="urn:schemas-microsoft-com:vml" xmlns:wp14="http://schemas.microsoft.com/office/word/2010/wordprocessingDrawing" xmlns:wp="http://schemas.openxmlformats.org/drawingml/2006/wordprocessingDrawing" xmlns:w10="urn:schemas-microsoft-com:office:word" xmlns:w="http://schemas.openxmlformats.org/wordprocessingml/2006/main" xmlns:w14="http://schemas.microsoft.com/office/word/2010/wordml" xmlns:w15="http://schemas.microsoft.com/office/word/2012/wordml" xmlns:w16cex="http://schemas.microsoft.com/office/word/2018/wordml/cex" xmlns:w16cid="http://schemas.microsoft.com/office/word/2016/wordml/cid" xmlns:w16="http://schemas.microsoft.com/office/word/2018/wordml" xmlns:w16sdtdh="http://schemas.microsoft.com/office/word/2020/wordml/sdtdatahash" xmlns:w16se="http://schemas.microsoft.com/office/word/2015/wordml/symex" xmlns:wpg="http://schemas.microsoft.com/office/word/2010/wordprocessingGroup" xmlns:wpi="http://schemas.microsoft.com/office/word/2010/wordprocessingInk" xmlns:wne="http://schemas.microsoft.com/office/word/2006/wordml" xmlns:wps="http://schemas.microsoft.com/office/word/2010/wordprocessingShape" mc:Ignorable="w14 w15 w16se w16cid w16 w16cex w16sdtdh wp14">
+  <w:endnote w:type="separator" w:id="-1">
+    <w:p>
+      <w:pPr>
+        <w:spacing w:after="0" w:line="240" w:lineRule="auto"/>
+      </w:pPr>
+      <w:r>
+        <w:separator/>
+      </w:r>
+    </w:p>
+  </w:endnote>
+  <w:endnote w:type="continuationSeparator" w:id="0">
+    <w:p>
+      <w:pPr>
+        <w:spacing w:after="0" w:line="240" w:lineRule="auto"/>
+      </w:pPr>
+      <w:r>
+        <w:continuationSeparator/>
+      </w:r>
+    </w:p>
+  </w:endnote>
+</w:endnotes>
+</file>
+
+<file path=word/footer1.xml><?xml version="1.0" encoding="utf-8"?>
+<w:ftr xmlns:wpc="http://schemas.microsoft.com/office/word/2010/wordprocessingCanvas" xmlns:cx="http://schemas.microsoft.com/office/drawing/2014/chartex" xmlns:cx1="http://schemas.microsoft.com/office/drawing/2015/9/8/chartex" xmlns:cx2="http://schemas.microsoft.com/office/drawing/2015/10/21/chartex" xmlns:cx3="http://schemas.microsoft.com/office/drawing/2016/5/9/chartex" xmlns:cx4="http://schemas.microsoft.com/office/drawing/2016/5/10/chartex" xmlns:cx5="http://schemas.microsoft.com/office/drawing/2016/5/11/chartex" xmlns:cx6="http://schemas.microsoft.com/office/drawing/2016/5/12/chartex" xmlns:cx7="http://schemas.microsoft.com/office/drawing/2016/5/13/chartex" xmlns:cx8="http://schemas.microsoft.com/office/drawing/2016/5/14/chartex" xmlns:mc="http://schemas.openxmlformats.org/markup-compatibility/2006" xmlns:aink="http://schemas.microsoft.com/office/drawing/2016/ink" xmlns:am3d="http://schemas.microsoft.com/office/drawing/2017/model3d" xmlns:o="urn:schemas-microsoft-com:office:office" xmlns:oel="http://schemas.microsoft.com/office/2019/extlst" xmlns:r="http://schemas.openxmlformats.org/officeDocument/2006/relationships" xmlns:m="http://schemas.openxmlformats.org/officeDocument/2006/math" xmlns:v="urn:schemas-microsoft-com:vml" xmlns:wp14="http://schemas.microsoft.com/office/word/2010/wordprocessingDrawing" xmlns:wp="http://schemas.openxmlformats.org/drawingml/2006/wordprocessingDrawing" xmlns:w10="urn:schemas-microsoft-com:office:word" xmlns:w="http://schemas.openxmlformats.org/wordprocessingml/2006/main" xmlns:w14="http://schemas.microsoft.com/office/word/2010/wordml" xmlns:w15="http://schemas.microsoft.com/office/word/2012/wordml" xmlns:w16cex="http://schemas.microsoft.com/office/word/2018/wordml/cex" xmlns:w16cid="http://schemas.microsoft.com/office/word/2016/wordml/cid" xmlns:w16="http://schemas.microsoft.com/office/word/2018/wordml" xmlns:w16sdtdh="http://schemas.microsoft.com/office/word/2020/wordml/sdtdatahash" xmlns:w16se="http://schemas.microsoft.com/office/word/2015/wordml/symex" xmlns:wpg="http://schemas.microsoft.com/office/word/2010/wordprocessingGroup" xmlns:wpi="http://schemas.microsoft.com/office/word/2010/wordprocessingInk" xmlns:wne="http://schemas.microsoft.com/office/word/2006/wordml" xmlns:wps="http://schemas.microsoft.com/office/word/2010/wordprocessingShape" mc:Ignorable="w14 w15 w16se w16cid w16 w16cex w16sdtdh wp14">
+  <w:p>
+    <w:pPr>
+      <w:pStyle w:val="Footer"/>
+    </w:pPr>
+  </w:p>
+</w:ftr>
+</file>
+
+<file path=word/footer2.xml><?xml version="1.0" encoding="utf-8"?>
+<w:ftr xmlns:wpc="http://schemas.microsoft.com/office/word/2010/wordprocessingCanvas" xmlns:cx="http://schemas.microsoft.com/office/drawing/2014/chartex" xmlns:cx1="http://schemas.microsoft.com/office/drawing/2015/9/8/chartex" xmlns:cx2="http://schemas.microsoft.com/office/drawing/2015/10/21/chartex" xmlns:cx3="http://schemas.microsoft.com/office/drawing/2016/5/9/chartex" xmlns:cx4="http://schemas.microsoft.com/office/drawing/2016/5/10/chartex" xmlns:cx5="http://schemas.microsoft.com/office/drawing/2016/5/11/chartex" xmlns:cx6="http://schemas.microsoft.com/office/drawing/2016/5/12/chartex" xmlns:cx7="http://schemas.microsoft.com/office/drawing/2016/5/13/chartex" xmlns:cx8="http://schemas.microsoft.com/office/drawing/2016/5/14/chartex" xmlns:mc="http://schemas.openxmlformats.org/markup-compatibility/2006" xmlns:aink="http://schemas.microsoft.com/office/drawing/2016/ink" xmlns:am3d="http://schemas.microsoft.com/office/drawing/2017/model3d" xmlns:o="urn:schemas-microsoft-com:office:office" xmlns:oel="http://schemas.microsoft.com/office/2019/extlst" xmlns:r="http://schemas.openxmlformats.org/officeDocument/2006/relationships" xmlns:m="http://schemas.openxmlformats.org/officeDocument/2006/math" xmlns:v="urn:schemas-microsoft-com:vml" xmlns:wp14="http://schemas.microsoft.com/office/word/2010/wordprocessingDrawing" xmlns:wp="http://schemas.openxmlformats.org/drawingml/2006/wordprocessingDrawing" xmlns:w10="urn:schemas-microsoft-com:office:word" xmlns:w="http://schemas.openxmlformats.org/wordprocessingml/2006/main" xmlns:w14="http://schemas.microsoft.com/office/word/2010/wordml" xmlns:w15="http://schemas.microsoft.com/office/word/2012/wordml" xmlns:w16cex="http://schemas.microsoft.com/office/word/2018/wordml/cex" xmlns:w16cid="http://schemas.microsoft.com/office/word/2016/wordml/cid" xmlns:w16="http://schemas.microsoft.com/office/word/2018/wordml" xmlns:w16sdtdh="http://schemas.microsoft.com/office/word/2020/wordml/sdtdatahash" xmlns:w16se="http://schemas.microsoft.com/office/word/2015/wordml/symex" xmlns:wpg="http://schemas.microsoft.com/office/word/2010/wordprocessingGroup" xmlns:wpi="http://schemas.microsoft.com/office/word/2010/wordprocessingInk" xmlns:wne="http://schemas.microsoft.com/office/word/2006/wordml" xmlns:wps="http://schemas.microsoft.com/office/word/2010/wordprocessingShape" mc:Ignorable="w14 w15 w16se w16cid w16 w16cex w16sdtdh wp14">
+  <w:p>
+    <w:pPr>
+      <w:pStyle w:val="Footer"/>
+    </w:pPr>
+  </w:p>
+</w:ftr>
+</file>
+
+<file path=word/footer3.xml><?xml version="1.0" encoding="utf-8"?>
+<w:ftr xmlns:wpc="http://schemas.microsoft.com/office/word/2010/wordprocessingCanvas" xmlns:cx="http://schemas.microsoft.com/office/drawing/2014/chartex" xmlns:cx1="http://schemas.microsoft.com/office/drawing/2015/9/8/chartex" xmlns:cx2="http://schemas.microsoft.com/office/drawing/2015/10/21/chartex" xmlns:cx3="http://schemas.microsoft.com/office/drawing/2016/5/9/chartex" xmlns:cx4="http://schemas.microsoft.com/office/drawing/2016/5/10/chartex" xmlns:cx5="http://schemas.microsoft.com/office/drawing/2016/5/11/chartex" xmlns:cx6="http://schemas.microsoft.com/office/drawing/2016/5/12/chartex" xmlns:cx7="http://schemas.microsoft.com/office/drawing/2016/5/13/chartex" xmlns:cx8="http://schemas.microsoft.com/office/drawing/2016/5/14/chartex" xmlns:mc="http://schemas.openxmlformats.org/markup-compatibility/2006" xmlns:aink="http://schemas.microsoft.com/office/drawing/2016/ink" xmlns:am3d="http://schemas.microsoft.com/office/drawing/2017/model3d" xmlns:o="urn:schemas-microsoft-com:office:office" xmlns:oel="http://schemas.microsoft.com/office/2019/extlst" xmlns:r="http://schemas.openxmlformats.org/officeDocument/2006/relationships" xmlns:m="http://schemas.openxmlformats.org/officeDocument/2006/math" xmlns:v="urn:schemas-microsoft-com:vml" xmlns:wp14="http://schemas.microsoft.com/office/word/2010/wordprocessingDrawing" xmlns:wp="http://schemas.openxmlformats.org/drawingml/2006/wordprocessingDrawing" xmlns:w10="urn:schemas-microsoft-com:office:word" xmlns:w="http://schemas.openxmlformats.org/wordprocessingml/2006/main" xmlns:w14="http://schemas.microsoft.com/office/word/2010/wordml" xmlns:w15="http://schemas.microsoft.com/office/word/2012/wordml" xmlns:w16cex="http://schemas.microsoft.com/office/word/2018/wordml/cex" xmlns:w16cid="http://schemas.microsoft.com/office/word/2016/wordml/cid" xmlns:w16="http://schemas.microsoft.com/office/word/2018/wordml" xmlns:w16sdtdh="http://schemas.microsoft.com/office/word/2020/wordml/sdtdatahash" xmlns:w16se="http://schemas.microsoft.com/office/word/2015/wordml/symex" xmlns:wpg="http://schemas.microsoft.com/office/word/2010/wordprocessingGroup" xmlns:wpi="http://schemas.microsoft.com/office/word/2010/wordprocessingInk" xmlns:wne="http://schemas.microsoft.com/office/word/2006/wordml" xmlns:wps="http://schemas.microsoft.com/office/word/2010/wordprocessingShape" mc:Ignorable="w14 w15 w16se w16cid w16 w16cex w16sdtdh wp14">
+  <w:p>
+    <w:pPr>
+      <w:pStyle w:val="Footer"/>
+    </w:pPr>
+  </w:p>
+</w:ftr>
+</file>
+
+<file path=word/footnotes.xml><?xml version="1.0" encoding="utf-8"?>
+<w:footnotes xmlns:wpc="http://schemas.microsoft.com/office/word/2010/wordprocessingCanvas" xmlns:cx="http://schemas.microsoft.com/office/drawing/2014/chartex" xmlns:cx1="http://schemas.microsoft.com/office/drawing/2015/9/8/chartex" xmlns:cx2="http://schemas.microsoft.com/office/drawing/2015/10/21/chartex" xmlns:cx3="http://schemas.microsoft.com/office/drawing/2016/5/9/chartex" xmlns:cx4="http://schemas.microsoft.com/office/drawing/2016/5/10/chartex" xmlns:cx5="http://schemas.microsoft.com/office/drawing/2016/5/11/chartex" xmlns:cx6="http://schemas.microsoft.com/office/drawing/2016/5/12/chartex" xmlns:cx7="http://schemas.microsoft.com/office/drawing/2016/5/13/chartex" xmlns:cx8="http://schemas.microsoft.com/office/drawing/2016/5/14/chartex" xmlns:mc="http://schemas.openxmlformats.org/markup-compatibility/2006" xmlns:aink="http://schemas.microsoft.com/office/drawing/2016/ink" xmlns:am3d="http://schemas.microsoft.com/office/drawing/2017/model3d" xmlns:o="urn:schemas-microsoft-com:office:office" xmlns:oel="http://schemas.microsoft.com/office/2019/extlst" xmlns:r="http://schemas.openxmlformats.org/officeDocument/2006/relationships" xmlns:m="http://schemas.openxmlformats.org/officeDocument/2006/math" xmlns:v="urn:schemas-microsoft-com:vml" xmlns:wp14="http://schemas.microsoft.com/office/word/2010/wordprocessingDrawing" xmlns:wp="http://schemas.openxmlformats.org/drawingml/2006/wordprocessingDrawing" xmlns:w10="urn:schemas-microsoft-com:office:word" xmlns:w="http://schemas.openxmlformats.org/wordprocessingml/2006/main" xmlns:w14="http://schemas.microsoft.com/office/word/2010/wordml" xmlns:w15="http://schemas.microsoft.com/office/word/2012/wordml" xmlns:w16cex="http://schemas.microsoft.com/office/word/2018/wordml/cex" xmlns:w16cid="http://schemas.microsoft.com/office/word/2016/wordml/cid" xmlns:w16="http://schemas.microsoft.com/office/word/2018/wordml" xmlns:w16sdtdh="http://schemas.microsoft.com/office/word/2020/wordml/sdtdatahash" xmlns:w16se="http://schemas.microsoft.com/office/word/2015/wordml/symex" xmlns:wpg="http://schemas.microsoft.com/office/word/2010/wordprocessingGroup" xmlns:wpi="http://schemas.microsoft.com/office/word/2010/wordprocessingInk" xmlns:wne="http://schemas.microsoft.com/office/word/2006/wordml" xmlns:wps="http://schemas.microsoft.com/office/word/2010/wordprocessingShape" mc:Ignorable="w14 w15 w16se w16cid w16 w16cex w16sdtdh wp14">
+  <w:footnote w:type="separator" w:id="-1">
+    <w:p>
+      <w:pPr>
+        <w:spacing w:after="0" w:line="240" w:lineRule="auto"/>
+      </w:pPr>
+      <w:r>
+        <w:separator/>
+      </w:r>
+    </w:p>
+  </w:footnote>
+  <w:footnote w:type="continuationSeparator" w:id="0">
+    <w:p>
+      <w:pPr>
+        <w:spacing w:after="0" w:line="240" w:lineRule="auto"/>
+      </w:pPr>
+      <w:r>
+        <w:continuationSeparator/>
+      </w:r>
+    </w:p>
+  </w:footnote>
+</w:footnotes>
+</file>
+
+<file path=word/header1.xml><?xml version="1.0" encoding="utf-8"?>
+<w:hdr xmlns:wpc="http://schemas.microsoft.com/office/word/2010/wordprocessingCanvas" xmlns:cx="http://schemas.microsoft.com/office/drawing/2014/chartex" xmlns:cx1="http://schemas.microsoft.com/office/drawing/2015/9/8/chartex" xmlns:cx2="http://schemas.microsoft.com/office/drawing/2015/10/21/chartex" xmlns:cx3="http://schemas.microsoft.com/office/drawing/2016/5/9/chartex" xmlns:cx4="http://schemas.microsoft.com/office/drawing/2016/5/10/chartex" xmlns:cx5="http://schemas.microsoft.com/office/drawing/2016/5/11/chartex" xmlns:cx6="http://schemas.microsoft.com/office/drawing/2016/5/12/chartex" xmlns:cx7="http://schemas.microsoft.com/office/drawing/2016/5/13/chartex" xmlns:cx8="http://schemas.microsoft.com/office/drawing/2016/5/14/chartex" xmlns:mc="http://schemas.openxmlformats.org/markup-compatibility/2006" xmlns:aink="http://schemas.microsoft.com/office/drawing/2016/ink" xmlns:am3d="http://schemas.microsoft.com/office/drawing/2017/model3d" xmlns:o="urn:schemas-microsoft-com:office:office" xmlns:oel="http://schemas.microsoft.com/office/2019/extlst" xmlns:r="http://schemas.openxmlformats.org/officeDocument/2006/relationships" xmlns:m="http://schemas.openxmlformats.org/officeDocument/2006/math" xmlns:v="urn:schemas-microsoft-com:vml" xmlns:wp14="http://schemas.microsoft.com/office/word/2010/wordprocessingDrawing" xmlns:wp="http://schemas.openxmlformats.org/drawingml/2006/wordprocessingDrawing" xmlns:w10="urn:schemas-microsoft-com:office:word" xmlns:w="http://schemas.openxmlformats.org/wordprocessingml/2006/main" xmlns:w14="http://schemas.microsoft.com/office/word/2010/wordml" xmlns:w15="http://schemas.microsoft.com/office/word/2012/wordml" xmlns:w16cex="http://schemas.microsoft.com/office/word/2018/wordml/cex" xmlns:w16cid="http://schemas.microsoft.com/office/word/2016/wordml/cid" xmlns:w16="http://schemas.microsoft.com/office/word/2018/wordml" xmlns:w16sdtdh="http://schemas.microsoft.com/office/word/2020/wordml/sdtdatahash" xmlns:w16se="http://schemas.microsoft.com/office/word/2015/wordml/symex" xmlns:wpg="http://schemas.microsoft.com/office/word/2010/wordprocessingGroup" xmlns:wpi="http://schemas.microsoft.com/office/word/2010/wordprocessingInk" xmlns:wne="http://schemas.microsoft.com/office/word/2006/wordml" xmlns:wps="http://schemas.microsoft.com/office/word/2010/wordprocessingShape" mc:Ignorable="w14 w15 w16se w16cid w16 w16cex w16sdtdh wp14">
+  <w:p>
+    <w:pPr>
+      <w:pStyle w:val="Header"/>
+    </w:pPr>
+  </w:p>
+</w:hdr>
+</file>
+
+<file path=word/header2.xml><?xml version="1.0" encoding="utf-8"?>
+<w:hdr xmlns:wpc="http://schemas.microsoft.com/office/word/2010/wordprocessingCanvas" xmlns:cx="http://schemas.microsoft.com/office/drawing/2014/chartex" xmlns:cx1="http://schemas.microsoft.com/office/drawing/2015/9/8/chartex" xmlns:cx2="http://schemas.microsoft.com/office/drawing/2015/10/21/chartex" xmlns:cx3="http://schemas.microsoft.com/office/drawing/2016/5/9/chartex" xmlns:cx4="http://schemas.microsoft.com/office/drawing/2016/5/10/chartex" xmlns:cx5="http://schemas.microsoft.com/office/drawing/2016/5/11/chartex" xmlns:cx6="http://schemas.microsoft.com/office/drawing/2016/5/12/chartex" xmlns:cx7="http://schemas.microsoft.com/office/drawing/2016/5/13/chartex" xmlns:cx8="http://schemas.microsoft.com/office/drawing/2016/5/14/chartex" xmlns:mc="http://schemas.openxmlformats.org/markup-compatibility/2006" xmlns:aink="http://schemas.microsoft.com/office/drawing/2016/ink" xmlns:am3d="http://schemas.microsoft.com/office/drawing/2017/model3d" xmlns:o="urn:schemas-microsoft-com:office:office" xmlns:oel="http://schemas.microsoft.com/office/2019/extlst" xmlns:r="http://schemas.openxmlformats.org/officeDocument/2006/relationships" xmlns:m="http://schemas.openxmlformats.org/officeDocument/2006/math" xmlns:v="urn:schemas-microsoft-com:vml" xmlns:wp14="http://schemas.microsoft.com/office/word/2010/wordprocessingDrawing" xmlns:wp="http://schemas.openxmlformats.org/drawingml/2006/wordprocessingDrawing" xmlns:w10="urn:schemas-microsoft-com:office:word" xmlns:w="http://schemas.openxmlformats.org/wordprocessingml/2006/main" xmlns:w14="http://schemas.microsoft.com/office/word/2010/wordml" xmlns:w15="http://schemas.microsoft.com/office/word/2012/wordml" xmlns:w16cex="http://schemas.microsoft.com/office/word/2018/wordml/cex" xmlns:w16cid="http://schemas.microsoft.com/office/word/2016/wordml/cid" xmlns:w16="http://schemas.microsoft.com/office/word/2018/wordml" xmlns:w16sdtdh="http://schemas.microsoft.com/office/word/2020/wordml/sdtdatahash" xmlns:w16se="http://schemas.microsoft.com/office/word/2015/wordml/symex" xmlns:wpg="http://schemas.microsoft.com/office/word/2010/wordprocessingGroup" xmlns:wpi="http://schemas.microsoft.com/office/word/2010/wordprocessingInk" xmlns:wne="http://schemas.microsoft.com/office/word/2006/wordml" xmlns:wps="http://schemas.microsoft.com/office/word/2010/wordprocessingShape" mc:Ignorable="w14 w15 w16se w16cid w16 w16cex w16sdtdh wp14">
+  <w:p>
+    <w:pPr>
+      <w:pStyle w:val="Header"/>
+    </w:pPr>
+    <w:r>
+      <w:rPr>
+        <w:rFonts w:ascii="Algerian" w:hAnsi="Algerian"/>
+        <w:noProof/>
+      </w:rPr>
+      <w:drawing>
+        <wp:anchor distT="0" distB="0" distL="114300" distR="114300" simplePos="0" relativeHeight="251659264" behindDoc="0" locked="0" layoutInCell="1" allowOverlap="1" wp14:anchorId="584767B4" wp14:editId="2BD8E4CE">
+          <wp:simplePos x="0" y="0"/>
+          <wp:positionH relativeFrom="margin">
+            <wp:align>right</wp:align>
+          </wp:positionH>
+          <wp:positionV relativeFrom="paragraph">
+            <wp:posOffset>-29210</wp:posOffset>
+          </wp:positionV>
+          <wp:extent cx="1423035" cy="431165"/>
+          <wp:effectExtent l="0" t="0" r="5715" b="6985"/>
+          <wp:wrapSquare wrapText="bothSides"/>
+          <wp:docPr id="1671250295" name="Picture 1" descr="A yellow and black text&#10;&#10;Description automatically generated with medium confidence"/>
+          <wp:cNvGraphicFramePr>
+            <a:graphicFrameLocks xmlns:a="http://schemas.openxmlformats.org/drawingml/2006/main" noChangeAspect="1"/>
+          </wp:cNvGraphicFramePr>
+          <a:graphic xmlns:a="http://schemas.openxmlformats.org/drawingml/2006/main">
+            <a:graphicData uri="http://schemas.openxmlformats.org/drawingml/2006/picture">
+              <pic:pic xmlns:pic="http://schemas.openxmlformats.org/drawingml/2006/picture">
+                <pic:nvPicPr>
+                  <pic:cNvPr id="1671250295" name="Picture 1" descr="A yellow and black text&#10;&#10;Description automatically generated with medium confidence"/>
+                  <pic:cNvPicPr/>
+                </pic:nvPicPr>
+                <pic:blipFill>
+                  <a:blip r:embed="rId1">
+                    <a:extLst>
+                      <a:ext uri="{28A0092B-C50C-407E-A947-70E740481C1C}">
+                        <a14:useLocalDpi xmlns:a14="http://schemas.microsoft.com/office/drawing/2010/main" val="0"/>
+                      </a:ext>
+                    </a:extLst>
+                  </a:blip>
+                  <a:stretch>
+                    <a:fillRect/>
+                  </a:stretch>
+                </pic:blipFill>
+                <pic:spPr>
+                  <a:xfrm>
+                    <a:off x="0" y="0"/>
+                    <a:ext cx="1423035" cy="431165"/>
+                  </a:xfrm>
+                  <a:prstGeom prst="rect">
+                    <a:avLst/>
+                  </a:prstGeom>
+                </pic:spPr>
+              </pic:pic>
+            </a:graphicData>
+          </a:graphic>
+        </wp:anchor>
+      </w:drawing>
+    </w:r>
+  </w:p>
+</w:hdr>
+</file>
+
+<file path=word/header3.xml><?xml version="1.0" encoding="utf-8"?>
+<w:hdr xmlns:wpc="http://schemas.microsoft.com/office/word/2010/wordprocessingCanvas" xmlns:cx="http://schemas.microsoft.com/office/drawing/2014/chartex" xmlns:cx1="http://schemas.microsoft.com/office/drawing/2015/9/8/chartex" xmlns:cx2="http://schemas.microsoft.com/office/drawing/2015/10/21/chartex" xmlns:cx3="http://schemas.microsoft.com/office/drawing/2016/5/9/chartex" xmlns:cx4="http://schemas.microsoft.com/office/drawing/2016/5/10/chartex" xmlns:cx5="http://schemas.microsoft.com/office/drawing/2016/5/11/chartex" xmlns:cx6="http://schemas.microsoft.com/office/drawing/2016/5/12/chartex" xmlns:cx7="http://schemas.microsoft.com/office/drawing/2016/5/13/chartex" xmlns:cx8="http://schemas.microsoft.com/office/drawing/2016/5/14/chartex" xmlns:mc="http://schemas.openxmlformats.org/markup-compatibility/2006" xmlns:aink="http://schemas.microsoft.com/office/drawing/2016/ink" xmlns:am3d="http://schemas.microsoft.com/office/drawing/2017/model3d" xmlns:o="urn:schemas-microsoft-com:office:office" xmlns:oel="http://schemas.microsoft.com/office/2019/extlst" xmlns:r="http://schemas.openxmlformats.org/officeDocument/2006/relationships" xmlns:m="http://schemas.openxmlformats.org/officeDocument/2006/math" xmlns:v="urn:schemas-microsoft-com:vml" xmlns:wp14="http://schemas.microsoft.com/office/word/2010/wordprocessingDrawing" xmlns:wp="http://schemas.openxmlformats.org/drawingml/2006/wordprocessingDrawing" xmlns:w10="urn:schemas-microsoft-com:office:word" xmlns:w="http://schemas.openxmlformats.org/wordprocessingml/2006/main" xmlns:w14="http://schemas.microsoft.com/office/word/2010/wordml" xmlns:w15="http://schemas.microsoft.com/office/word/2012/wordml" xmlns:w16cex="http://schemas.microsoft.com/office/word/2018/wordml/cex" xmlns:w16cid="http://schemas.microsoft.com/office/word/2016/wordml/cid" xmlns:w16="http://schemas.microsoft.com/office/word/2018/wordml" xmlns:w16sdtdh="http://schemas.microsoft.com/office/word/2020/wordml/sdtdatahash" xmlns:w16se="http://schemas.microsoft.com/office/word/2015/wordml/symex" xmlns:wpg="http://schemas.microsoft.com/office/word/2010/wordprocessingGroup" xmlns:wpi="http://schemas.microsoft.com/office/word/2010/wordprocessingInk" xmlns:wne="http://schemas.microsoft.com/office/word/2006/wordml" xmlns:wps="http://schemas.microsoft.com/office/word/2010/wordprocessingShape" mc:Ignorable="w14 w15 w16se w16cid w16 w16cex w16sdtdh wp14">
+  <w:p>
+    <w:pPr>
+      <w:pStyle w:val="Header"/>
+    </w:pPr>
+  </w:p>
+</w:hdr>
 </file>
 
 <file path=word/numbering.xml><?xml version="1.0" encoding="utf-8"?>
@@ -5311,6 +5751,50 @@
       <w:szCs w:val="24"/>
     </w:rPr>
   </w:style>
+  <w:style w:type="paragraph" w:styleId="Header">
+    <w:name w:val="header"/>
+    <w:basedOn w:val="Normal"/>
+    <w:link w:val="HeaderChar"/>
+    <w:uiPriority w:val="99"/>
+    <w:unhideWhenUsed/>
+    <w:rsid w:val="008B5C85"/>
+    <w:pPr>
+      <w:tabs>
+        <w:tab w:val="center" w:pos="4513"/>
+        <w:tab w:val="right" w:pos="9026"/>
+      </w:tabs>
+      <w:spacing w:after="0" w:line="240" w:lineRule="auto"/>
+    </w:pPr>
+  </w:style>
+  <w:style w:type="character" w:customStyle="1" w:styleId="HeaderChar">
+    <w:name w:val="Header Char"/>
+    <w:basedOn w:val="DefaultParagraphFont"/>
+    <w:link w:val="Header"/>
+    <w:uiPriority w:val="99"/>
+    <w:rsid w:val="008B5C85"/>
+  </w:style>
+  <w:style w:type="paragraph" w:styleId="Footer">
+    <w:name w:val="footer"/>
+    <w:basedOn w:val="Normal"/>
+    <w:link w:val="FooterChar"/>
+    <w:uiPriority w:val="99"/>
+    <w:unhideWhenUsed/>
+    <w:rsid w:val="008B5C85"/>
+    <w:pPr>
+      <w:tabs>
+        <w:tab w:val="center" w:pos="4513"/>
+        <w:tab w:val="right" w:pos="9026"/>
+      </w:tabs>
+      <w:spacing w:after="0" w:line="240" w:lineRule="auto"/>
+    </w:pPr>
+  </w:style>
+  <w:style w:type="character" w:customStyle="1" w:styleId="FooterChar">
+    <w:name w:val="Footer Char"/>
+    <w:basedOn w:val="DefaultParagraphFont"/>
+    <w:link w:val="Footer"/>
+    <w:uiPriority w:val="99"/>
+    <w:rsid w:val="008B5C85"/>
+  </w:style>
 </w:styles>
 </file>
 

</xml_diff>

<commit_message>
Update Python_docentenhandleiding - Basthon.docx
</commit_message>
<xml_diff>
--- a/docentenkamer/Python_docentenhandleiding - Basthon.docx
+++ b/docentenkamer/Python_docentenhandleiding - Basthon.docx
@@ -28,15 +28,7 @@
         <w:t xml:space="preserve"> Docentenhandleiding</w:t>
       </w:r>
       <w:r>
-        <w:t xml:space="preserve"> (versie </w:t>
-      </w:r>
-      <w:proofErr w:type="spellStart"/>
-      <w:r>
-        <w:t>Basthon</w:t>
-      </w:r>
-      <w:proofErr w:type="spellEnd"/>
-      <w:r>
-        <w:t>)</w:t>
+        <w:t xml:space="preserve"> (versie Basthon)</w:t>
       </w:r>
       <w:r>
         <w:rPr>
@@ -601,11 +593,7 @@
         <w:pStyle w:val="Kop1"/>
       </w:pPr>
       <w:r>
-        <w:t xml:space="preserve">Programmeeromgeving voor </w:t>
-      </w:r>
-      <w:proofErr w:type="spellStart"/>
-      <w:r>
-        <w:t>PO</w:t>
+        <w:t>Programmeeromgeving voor PO</w:t>
       </w:r>
       <w:r>
         <w:t>’</w:t>
@@ -613,7 +601,6 @@
       <w:r>
         <w:t>s</w:t>
       </w:r>
-      <w:proofErr w:type="spellEnd"/>
     </w:p>
     <w:p>
       <w:pPr>
@@ -632,16 +619,7 @@
           <w:sz w:val="24"/>
           <w:szCs w:val="24"/>
         </w:rPr>
-        <w:t xml:space="preserve">Voor de </w:t>
-      </w:r>
-      <w:proofErr w:type="spellStart"/>
-      <w:r>
-        <w:rPr>
-          <w:rFonts w:ascii="Arial" w:hAnsi="Arial" w:cs="Arial"/>
-          <w:sz w:val="24"/>
-          <w:szCs w:val="24"/>
-        </w:rPr>
-        <w:t>PO</w:t>
+        <w:t>Voor de PO</w:t>
       </w:r>
       <w:r>
         <w:rPr>
@@ -657,16 +635,7 @@
           <w:sz w:val="24"/>
           <w:szCs w:val="24"/>
         </w:rPr>
-        <w:t>s</w:t>
-      </w:r>
-      <w:proofErr w:type="spellEnd"/>
-      <w:r>
-        <w:rPr>
-          <w:rFonts w:ascii="Arial" w:hAnsi="Arial" w:cs="Arial"/>
-          <w:sz w:val="24"/>
-          <w:szCs w:val="24"/>
-        </w:rPr>
-        <w:t xml:space="preserve"> </w:t>
+        <w:t xml:space="preserve">s </w:t>
       </w:r>
       <w:r>
         <w:rPr>
@@ -747,25 +716,7 @@
           <w:sz w:val="24"/>
           <w:szCs w:val="24"/>
         </w:rPr>
-        <w:t xml:space="preserve"> (</w:t>
-      </w:r>
-      <w:proofErr w:type="spellStart"/>
-      <w:r>
-        <w:rPr>
-          <w:rFonts w:ascii="Arial" w:hAnsi="Arial" w:cs="Arial"/>
-          <w:sz w:val="24"/>
-          <w:szCs w:val="24"/>
-        </w:rPr>
-        <w:t>LiveShare</w:t>
-      </w:r>
-      <w:proofErr w:type="spellEnd"/>
-      <w:r>
-        <w:rPr>
-          <w:rFonts w:ascii="Arial" w:hAnsi="Arial" w:cs="Arial"/>
-          <w:sz w:val="24"/>
-          <w:szCs w:val="24"/>
-        </w:rPr>
-        <w:t>)</w:t>
+        <w:t xml:space="preserve"> (LiveShare)</w:t>
       </w:r>
       <w:r>
         <w:rPr>
@@ -832,161 +783,7 @@
           <w:szCs w:val="24"/>
           <w:lang w:val="en-NL" w:eastAsia="nl-NL"/>
         </w:rPr>
-        <w:t xml:space="preserve">De </w:t>
-      </w:r>
-      <w:proofErr w:type="spellStart"/>
-      <w:r>
-        <w:rPr>
-          <w:rFonts w:ascii="Arial" w:eastAsia="Times New Roman" w:hAnsi="Arial" w:cs="Arial"/>
-          <w:color w:val="000000"/>
-          <w:sz w:val="24"/>
-          <w:szCs w:val="24"/>
-          <w:lang w:val="en-NL" w:eastAsia="nl-NL"/>
-        </w:rPr>
-        <w:t>opzet</w:t>
-      </w:r>
-      <w:proofErr w:type="spellEnd"/>
-      <w:r>
-        <w:rPr>
-          <w:rFonts w:ascii="Arial" w:eastAsia="Times New Roman" w:hAnsi="Arial" w:cs="Arial"/>
-          <w:color w:val="000000"/>
-          <w:sz w:val="24"/>
-          <w:szCs w:val="24"/>
-          <w:lang w:val="en-NL" w:eastAsia="nl-NL"/>
-        </w:rPr>
-        <w:t xml:space="preserve"> van </w:t>
-      </w:r>
-      <w:proofErr w:type="spellStart"/>
-      <w:r>
-        <w:rPr>
-          <w:rFonts w:ascii="Arial" w:eastAsia="Times New Roman" w:hAnsi="Arial" w:cs="Arial"/>
-          <w:color w:val="000000"/>
-          <w:sz w:val="24"/>
-          <w:szCs w:val="24"/>
-          <w:lang w:val="en-NL" w:eastAsia="nl-NL"/>
-        </w:rPr>
-        <w:t>deze</w:t>
-      </w:r>
-      <w:proofErr w:type="spellEnd"/>
-      <w:r>
-        <w:rPr>
-          <w:rFonts w:ascii="Arial" w:eastAsia="Times New Roman" w:hAnsi="Arial" w:cs="Arial"/>
-          <w:color w:val="000000"/>
-          <w:sz w:val="24"/>
-          <w:szCs w:val="24"/>
-          <w:lang w:val="en-NL" w:eastAsia="nl-NL"/>
-        </w:rPr>
-        <w:t xml:space="preserve"> cursus </w:t>
-      </w:r>
-      <w:proofErr w:type="spellStart"/>
-      <w:r>
-        <w:rPr>
-          <w:rFonts w:ascii="Arial" w:eastAsia="Times New Roman" w:hAnsi="Arial" w:cs="Arial"/>
-          <w:color w:val="000000"/>
-          <w:sz w:val="24"/>
-          <w:szCs w:val="24"/>
-          <w:lang w:val="en-NL" w:eastAsia="nl-NL"/>
-        </w:rPr>
-        <w:t>ziet</w:t>
-      </w:r>
-      <w:proofErr w:type="spellEnd"/>
-      <w:r>
-        <w:rPr>
-          <w:rFonts w:ascii="Arial" w:eastAsia="Times New Roman" w:hAnsi="Arial" w:cs="Arial"/>
-          <w:color w:val="000000"/>
-          <w:sz w:val="24"/>
-          <w:szCs w:val="24"/>
-          <w:lang w:val="en-NL" w:eastAsia="nl-NL"/>
-        </w:rPr>
-        <w:t xml:space="preserve"> er per </w:t>
-      </w:r>
-      <w:proofErr w:type="spellStart"/>
-      <w:r>
-        <w:rPr>
-          <w:rFonts w:ascii="Arial" w:eastAsia="Times New Roman" w:hAnsi="Arial" w:cs="Arial"/>
-          <w:color w:val="000000"/>
-          <w:sz w:val="24"/>
-          <w:szCs w:val="24"/>
-          <w:lang w:val="en-NL" w:eastAsia="nl-NL"/>
-        </w:rPr>
-        <w:t>onderwerp</w:t>
-      </w:r>
-      <w:proofErr w:type="spellEnd"/>
-      <w:r>
-        <w:rPr>
-          <w:rFonts w:ascii="Arial" w:eastAsia="Times New Roman" w:hAnsi="Arial" w:cs="Arial"/>
-          <w:color w:val="000000"/>
-          <w:sz w:val="24"/>
-          <w:szCs w:val="24"/>
-          <w:lang w:val="en-NL" w:eastAsia="nl-NL"/>
-        </w:rPr>
-        <w:t xml:space="preserve"> </w:t>
-      </w:r>
-      <w:proofErr w:type="spellStart"/>
-      <w:r>
-        <w:rPr>
-          <w:rFonts w:ascii="Arial" w:eastAsia="Times New Roman" w:hAnsi="Arial" w:cs="Arial"/>
-          <w:color w:val="000000"/>
-          <w:sz w:val="24"/>
-          <w:szCs w:val="24"/>
-          <w:lang w:val="en-NL" w:eastAsia="nl-NL"/>
-        </w:rPr>
-        <w:t>als</w:t>
-      </w:r>
-      <w:proofErr w:type="spellEnd"/>
-      <w:r>
-        <w:rPr>
-          <w:rFonts w:ascii="Arial" w:eastAsia="Times New Roman" w:hAnsi="Arial" w:cs="Arial"/>
-          <w:color w:val="000000"/>
-          <w:sz w:val="24"/>
-          <w:szCs w:val="24"/>
-          <w:lang w:val="en-NL" w:eastAsia="nl-NL"/>
-        </w:rPr>
-        <w:t xml:space="preserve"> </w:t>
-      </w:r>
-      <w:proofErr w:type="spellStart"/>
-      <w:r>
-        <w:rPr>
-          <w:rFonts w:ascii="Arial" w:eastAsia="Times New Roman" w:hAnsi="Arial" w:cs="Arial"/>
-          <w:color w:val="000000"/>
-          <w:sz w:val="24"/>
-          <w:szCs w:val="24"/>
-          <w:lang w:val="en-NL" w:eastAsia="nl-NL"/>
-        </w:rPr>
-        <w:t>volgt</w:t>
-      </w:r>
-      <w:proofErr w:type="spellEnd"/>
-      <w:r>
-        <w:rPr>
-          <w:rFonts w:ascii="Arial" w:eastAsia="Times New Roman" w:hAnsi="Arial" w:cs="Arial"/>
-          <w:color w:val="000000"/>
-          <w:sz w:val="24"/>
-          <w:szCs w:val="24"/>
-          <w:lang w:val="en-NL" w:eastAsia="nl-NL"/>
-        </w:rPr>
-        <w:t xml:space="preserve"> </w:t>
-      </w:r>
-      <w:proofErr w:type="spellStart"/>
-      <w:r>
-        <w:rPr>
-          <w:rFonts w:ascii="Arial" w:eastAsia="Times New Roman" w:hAnsi="Arial" w:cs="Arial"/>
-          <w:color w:val="000000"/>
-          <w:sz w:val="24"/>
-          <w:szCs w:val="24"/>
-          <w:lang w:val="en-NL" w:eastAsia="nl-NL"/>
-        </w:rPr>
-        <w:t>uit</w:t>
-      </w:r>
-      <w:proofErr w:type="spellEnd"/>
-      <w:r>
-        <w:rPr>
-          <w:rFonts w:ascii="Arial" w:eastAsia="Times New Roman" w:hAnsi="Arial" w:cs="Arial"/>
-          <w:color w:val="000000"/>
-          <w:sz w:val="24"/>
-          <w:szCs w:val="24"/>
-          <w:lang w:val="en-NL" w:eastAsia="nl-NL"/>
-        </w:rPr>
-        <w:t>:</w:t>
+        <w:t>De opzet van deze cursus ziet er per onderwerp als volgt uit:</w:t>
       </w:r>
     </w:p>
     <w:p>
@@ -1004,7 +801,6 @@
           <w:lang w:val="en-NL" w:eastAsia="nl-NL"/>
         </w:rPr>
       </w:pPr>
-      <w:proofErr w:type="spellStart"/>
       <w:r>
         <w:rPr>
           <w:rFonts w:ascii="Arial" w:eastAsia="Times New Roman" w:hAnsi="Arial" w:cs="Arial"/>
@@ -1013,194 +809,7 @@
           <w:szCs w:val="24"/>
           <w:lang w:val="en-NL" w:eastAsia="nl-NL"/>
         </w:rPr>
-        <w:t>Uitleg</w:t>
-      </w:r>
-      <w:proofErr w:type="spellEnd"/>
-      <w:r>
-        <w:rPr>
-          <w:rFonts w:ascii="Arial" w:eastAsia="Times New Roman" w:hAnsi="Arial" w:cs="Arial"/>
-          <w:color w:val="000000"/>
-          <w:sz w:val="24"/>
-          <w:szCs w:val="24"/>
-          <w:lang w:val="en-NL" w:eastAsia="nl-NL"/>
-        </w:rPr>
-        <w:t xml:space="preserve"> </w:t>
-      </w:r>
-      <w:proofErr w:type="spellStart"/>
-      <w:r>
-        <w:rPr>
-          <w:rFonts w:ascii="Arial" w:eastAsia="Times New Roman" w:hAnsi="Arial" w:cs="Arial"/>
-          <w:color w:val="000000"/>
-          <w:sz w:val="24"/>
-          <w:szCs w:val="24"/>
-          <w:lang w:val="en-NL" w:eastAsia="nl-NL"/>
-        </w:rPr>
-        <w:t>filmpjes</w:t>
-      </w:r>
-      <w:proofErr w:type="spellEnd"/>
-      <w:r>
-        <w:rPr>
-          <w:rFonts w:ascii="Arial" w:eastAsia="Times New Roman" w:hAnsi="Arial" w:cs="Arial"/>
-          <w:color w:val="000000"/>
-          <w:sz w:val="24"/>
-          <w:szCs w:val="24"/>
-          <w:lang w:val="en-NL" w:eastAsia="nl-NL"/>
-        </w:rPr>
-        <w:t xml:space="preserve">: </w:t>
-      </w:r>
-      <w:proofErr w:type="spellStart"/>
-      <w:r>
-        <w:rPr>
-          <w:rFonts w:ascii="Arial" w:eastAsia="Times New Roman" w:hAnsi="Arial" w:cs="Arial"/>
-          <w:color w:val="000000"/>
-          <w:sz w:val="24"/>
-          <w:szCs w:val="24"/>
-          <w:lang w:val="en-NL" w:eastAsia="nl-NL"/>
-        </w:rPr>
-        <w:t>aan</w:t>
-      </w:r>
-      <w:proofErr w:type="spellEnd"/>
-      <w:r>
-        <w:rPr>
-          <w:rFonts w:ascii="Arial" w:eastAsia="Times New Roman" w:hAnsi="Arial" w:cs="Arial"/>
-          <w:color w:val="000000"/>
-          <w:sz w:val="24"/>
-          <w:szCs w:val="24"/>
-          <w:lang w:val="en-NL" w:eastAsia="nl-NL"/>
-        </w:rPr>
-        <w:t xml:space="preserve"> de hand van </w:t>
-      </w:r>
-      <w:proofErr w:type="spellStart"/>
-      <w:r>
-        <w:rPr>
-          <w:rFonts w:ascii="Arial" w:eastAsia="Times New Roman" w:hAnsi="Arial" w:cs="Arial"/>
-          <w:color w:val="000000"/>
-          <w:sz w:val="24"/>
-          <w:szCs w:val="24"/>
-          <w:lang w:val="en-NL" w:eastAsia="nl-NL"/>
-        </w:rPr>
-        <w:t>korte</w:t>
-      </w:r>
-      <w:proofErr w:type="spellEnd"/>
-      <w:r>
-        <w:rPr>
-          <w:rFonts w:ascii="Arial" w:eastAsia="Times New Roman" w:hAnsi="Arial" w:cs="Arial"/>
-          <w:color w:val="000000"/>
-          <w:sz w:val="24"/>
-          <w:szCs w:val="24"/>
-          <w:lang w:val="en-NL" w:eastAsia="nl-NL"/>
-        </w:rPr>
-        <w:t xml:space="preserve"> </w:t>
-      </w:r>
-      <w:proofErr w:type="spellStart"/>
-      <w:r>
-        <w:rPr>
-          <w:rFonts w:ascii="Arial" w:eastAsia="Times New Roman" w:hAnsi="Arial" w:cs="Arial"/>
-          <w:color w:val="000000"/>
-          <w:sz w:val="24"/>
-          <w:szCs w:val="24"/>
-          <w:lang w:val="en-NL" w:eastAsia="nl-NL"/>
-        </w:rPr>
-        <w:t>filmpjes</w:t>
-      </w:r>
-      <w:proofErr w:type="spellEnd"/>
-      <w:r>
-        <w:rPr>
-          <w:rFonts w:ascii="Arial" w:eastAsia="Times New Roman" w:hAnsi="Arial" w:cs="Arial"/>
-          <w:color w:val="000000"/>
-          <w:sz w:val="24"/>
-          <w:szCs w:val="24"/>
-          <w:lang w:val="en-NL" w:eastAsia="nl-NL"/>
-        </w:rPr>
-        <w:t xml:space="preserve"> </w:t>
-      </w:r>
-      <w:proofErr w:type="spellStart"/>
-      <w:r>
-        <w:rPr>
-          <w:rFonts w:ascii="Arial" w:eastAsia="Times New Roman" w:hAnsi="Arial" w:cs="Arial"/>
-          <w:color w:val="000000"/>
-          <w:sz w:val="24"/>
-          <w:szCs w:val="24"/>
-          <w:lang w:val="en-NL" w:eastAsia="nl-NL"/>
-        </w:rPr>
-        <w:t>wordt</w:t>
-      </w:r>
-      <w:proofErr w:type="spellEnd"/>
-      <w:r>
-        <w:rPr>
-          <w:rFonts w:ascii="Arial" w:eastAsia="Times New Roman" w:hAnsi="Arial" w:cs="Arial"/>
-          <w:color w:val="000000"/>
-          <w:sz w:val="24"/>
-          <w:szCs w:val="24"/>
-          <w:lang w:val="en-NL" w:eastAsia="nl-NL"/>
-        </w:rPr>
-        <w:t xml:space="preserve"> de </w:t>
-      </w:r>
-      <w:proofErr w:type="spellStart"/>
-      <w:r>
-        <w:rPr>
-          <w:rFonts w:ascii="Arial" w:eastAsia="Times New Roman" w:hAnsi="Arial" w:cs="Arial"/>
-          <w:color w:val="000000"/>
-          <w:sz w:val="24"/>
-          <w:szCs w:val="24"/>
-          <w:lang w:val="en-NL" w:eastAsia="nl-NL"/>
-        </w:rPr>
-        <w:t>belangrijkste</w:t>
-      </w:r>
-      <w:proofErr w:type="spellEnd"/>
-      <w:r>
-        <w:rPr>
-          <w:rFonts w:ascii="Arial" w:eastAsia="Times New Roman" w:hAnsi="Arial" w:cs="Arial"/>
-          <w:color w:val="000000"/>
-          <w:sz w:val="24"/>
-          <w:szCs w:val="24"/>
-          <w:lang w:val="en-NL" w:eastAsia="nl-NL"/>
-        </w:rPr>
-        <w:t xml:space="preserve"> </w:t>
-      </w:r>
-      <w:proofErr w:type="spellStart"/>
-      <w:r>
-        <w:rPr>
-          <w:rFonts w:ascii="Arial" w:eastAsia="Times New Roman" w:hAnsi="Arial" w:cs="Arial"/>
-          <w:color w:val="000000"/>
-          <w:sz w:val="24"/>
-          <w:szCs w:val="24"/>
-          <w:lang w:val="en-NL" w:eastAsia="nl-NL"/>
-        </w:rPr>
-        <w:t>theorie</w:t>
-      </w:r>
-      <w:proofErr w:type="spellEnd"/>
-      <w:r>
-        <w:rPr>
-          <w:rFonts w:ascii="Arial" w:eastAsia="Times New Roman" w:hAnsi="Arial" w:cs="Arial"/>
-          <w:color w:val="000000"/>
-          <w:sz w:val="24"/>
-          <w:szCs w:val="24"/>
-          <w:lang w:val="en-NL" w:eastAsia="nl-NL"/>
-        </w:rPr>
-        <w:t xml:space="preserve"> </w:t>
-      </w:r>
-      <w:proofErr w:type="spellStart"/>
-      <w:r>
-        <w:rPr>
-          <w:rFonts w:ascii="Arial" w:eastAsia="Times New Roman" w:hAnsi="Arial" w:cs="Arial"/>
-          <w:color w:val="000000"/>
-          <w:sz w:val="24"/>
-          <w:szCs w:val="24"/>
-          <w:lang w:val="en-NL" w:eastAsia="nl-NL"/>
-        </w:rPr>
-        <w:t>behandeld</w:t>
-      </w:r>
-      <w:proofErr w:type="spellEnd"/>
-      <w:r>
-        <w:rPr>
-          <w:rFonts w:ascii="Arial" w:eastAsia="Times New Roman" w:hAnsi="Arial" w:cs="Arial"/>
-          <w:color w:val="000000"/>
-          <w:sz w:val="24"/>
-          <w:szCs w:val="24"/>
-          <w:lang w:val="en-NL" w:eastAsia="nl-NL"/>
-        </w:rPr>
-        <w:t>;</w:t>
+        <w:t>Uitleg filmpjes: aan de hand van korte filmpjes wordt de belangrijkste theorie behandeld;</w:t>
       </w:r>
     </w:p>
     <w:p>
@@ -1218,7 +827,6 @@
           <w:lang w:val="en-NL" w:eastAsia="nl-NL"/>
         </w:rPr>
       </w:pPr>
-      <w:proofErr w:type="spellStart"/>
       <w:r>
         <w:rPr>
           <w:rFonts w:ascii="Arial" w:eastAsia="Times New Roman" w:hAnsi="Arial" w:cs="Arial"/>
@@ -1227,260 +835,7 @@
           <w:szCs w:val="24"/>
           <w:lang w:val="en-NL" w:eastAsia="nl-NL"/>
         </w:rPr>
-        <w:t>Theorie</w:t>
-      </w:r>
-      <w:proofErr w:type="spellEnd"/>
-      <w:r>
-        <w:rPr>
-          <w:rFonts w:ascii="Arial" w:eastAsia="Times New Roman" w:hAnsi="Arial" w:cs="Arial"/>
-          <w:color w:val="000000"/>
-          <w:sz w:val="24"/>
-          <w:szCs w:val="24"/>
-          <w:lang w:val="en-NL" w:eastAsia="nl-NL"/>
-        </w:rPr>
-        <w:t xml:space="preserve"> en </w:t>
-      </w:r>
-      <w:proofErr w:type="spellStart"/>
-      <w:r>
-        <w:rPr>
-          <w:rFonts w:ascii="Arial" w:eastAsia="Times New Roman" w:hAnsi="Arial" w:cs="Arial"/>
-          <w:color w:val="000000"/>
-          <w:sz w:val="24"/>
-          <w:szCs w:val="24"/>
-          <w:lang w:val="en-NL" w:eastAsia="nl-NL"/>
-        </w:rPr>
-        <w:t>voorbeeldcode</w:t>
-      </w:r>
-      <w:proofErr w:type="spellEnd"/>
-      <w:r>
-        <w:rPr>
-          <w:rFonts w:ascii="Arial" w:eastAsia="Times New Roman" w:hAnsi="Arial" w:cs="Arial"/>
-          <w:color w:val="000000"/>
-          <w:sz w:val="24"/>
-          <w:szCs w:val="24"/>
-          <w:lang w:val="en-NL" w:eastAsia="nl-NL"/>
-        </w:rPr>
-        <w:t xml:space="preserve">: de </w:t>
-      </w:r>
-      <w:proofErr w:type="spellStart"/>
-      <w:r>
-        <w:rPr>
-          <w:rFonts w:ascii="Arial" w:eastAsia="Times New Roman" w:hAnsi="Arial" w:cs="Arial"/>
-          <w:color w:val="000000"/>
-          <w:sz w:val="24"/>
-          <w:szCs w:val="24"/>
-          <w:lang w:val="en-NL" w:eastAsia="nl-NL"/>
-        </w:rPr>
-        <w:t>theorie</w:t>
-      </w:r>
-      <w:proofErr w:type="spellEnd"/>
-      <w:r>
-        <w:rPr>
-          <w:rFonts w:ascii="Arial" w:eastAsia="Times New Roman" w:hAnsi="Arial" w:cs="Arial"/>
-          <w:color w:val="000000"/>
-          <w:sz w:val="24"/>
-          <w:szCs w:val="24"/>
-          <w:lang w:val="en-NL" w:eastAsia="nl-NL"/>
-        </w:rPr>
-        <w:t xml:space="preserve"> is </w:t>
-      </w:r>
-      <w:proofErr w:type="spellStart"/>
-      <w:r>
-        <w:rPr>
-          <w:rFonts w:ascii="Arial" w:eastAsia="Times New Roman" w:hAnsi="Arial" w:cs="Arial"/>
-          <w:color w:val="000000"/>
-          <w:sz w:val="24"/>
-          <w:szCs w:val="24"/>
-          <w:lang w:val="en-NL" w:eastAsia="nl-NL"/>
-        </w:rPr>
-        <w:t>aangevuld</w:t>
-      </w:r>
-      <w:proofErr w:type="spellEnd"/>
-      <w:r>
-        <w:rPr>
-          <w:rFonts w:ascii="Arial" w:eastAsia="Times New Roman" w:hAnsi="Arial" w:cs="Arial"/>
-          <w:color w:val="000000"/>
-          <w:sz w:val="24"/>
-          <w:szCs w:val="24"/>
-          <w:lang w:val="en-NL" w:eastAsia="nl-NL"/>
-        </w:rPr>
-        <w:t xml:space="preserve"> met </w:t>
-      </w:r>
-      <w:proofErr w:type="spellStart"/>
-      <w:r>
-        <w:rPr>
-          <w:rFonts w:ascii="Arial" w:eastAsia="Times New Roman" w:hAnsi="Arial" w:cs="Arial"/>
-          <w:color w:val="000000"/>
-          <w:sz w:val="24"/>
-          <w:szCs w:val="24"/>
-          <w:lang w:val="en-NL" w:eastAsia="nl-NL"/>
-        </w:rPr>
-        <w:t>voorbeeldcode</w:t>
-      </w:r>
-      <w:proofErr w:type="spellEnd"/>
-      <w:r>
-        <w:rPr>
-          <w:rFonts w:ascii="Arial" w:eastAsia="Times New Roman" w:hAnsi="Arial" w:cs="Arial"/>
-          <w:color w:val="000000"/>
-          <w:sz w:val="24"/>
-          <w:szCs w:val="24"/>
-          <w:lang w:val="en-NL" w:eastAsia="nl-NL"/>
-        </w:rPr>
-        <w:t xml:space="preserve"> die je </w:t>
-      </w:r>
-      <w:proofErr w:type="spellStart"/>
-      <w:r>
-        <w:rPr>
-          <w:rFonts w:ascii="Arial" w:eastAsia="Times New Roman" w:hAnsi="Arial" w:cs="Arial"/>
-          <w:color w:val="000000"/>
-          <w:sz w:val="24"/>
-          <w:szCs w:val="24"/>
-          <w:lang w:val="en-NL" w:eastAsia="nl-NL"/>
-        </w:rPr>
-        <w:t>kunt</w:t>
-      </w:r>
-      <w:proofErr w:type="spellEnd"/>
-      <w:r>
-        <w:rPr>
-          <w:rFonts w:ascii="Arial" w:eastAsia="Times New Roman" w:hAnsi="Arial" w:cs="Arial"/>
-          <w:color w:val="000000"/>
-          <w:sz w:val="24"/>
-          <w:szCs w:val="24"/>
-          <w:lang w:val="en-NL" w:eastAsia="nl-NL"/>
-        </w:rPr>
-        <w:t xml:space="preserve"> </w:t>
-      </w:r>
-      <w:proofErr w:type="spellStart"/>
-      <w:r>
-        <w:rPr>
-          <w:rFonts w:ascii="Arial" w:eastAsia="Times New Roman" w:hAnsi="Arial" w:cs="Arial"/>
-          <w:color w:val="000000"/>
-          <w:sz w:val="24"/>
-          <w:szCs w:val="24"/>
-          <w:lang w:val="en-NL" w:eastAsia="nl-NL"/>
-        </w:rPr>
-        <w:t>runnen</w:t>
-      </w:r>
-      <w:proofErr w:type="spellEnd"/>
-      <w:r>
-        <w:rPr>
-          <w:rFonts w:ascii="Arial" w:eastAsia="Times New Roman" w:hAnsi="Arial" w:cs="Arial"/>
-          <w:color w:val="000000"/>
-          <w:sz w:val="24"/>
-          <w:szCs w:val="24"/>
-          <w:lang w:val="en-NL" w:eastAsia="nl-NL"/>
-        </w:rPr>
-        <w:t xml:space="preserve"> </w:t>
-      </w:r>
-      <w:proofErr w:type="spellStart"/>
-      <w:r>
-        <w:rPr>
-          <w:rFonts w:ascii="Arial" w:eastAsia="Times New Roman" w:hAnsi="Arial" w:cs="Arial"/>
-          <w:color w:val="000000"/>
-          <w:sz w:val="24"/>
-          <w:szCs w:val="24"/>
-          <w:lang w:val="en-NL" w:eastAsia="nl-NL"/>
-        </w:rPr>
-        <w:t>waardoor</w:t>
-      </w:r>
-      <w:proofErr w:type="spellEnd"/>
-      <w:r>
-        <w:rPr>
-          <w:rFonts w:ascii="Arial" w:eastAsia="Times New Roman" w:hAnsi="Arial" w:cs="Arial"/>
-          <w:color w:val="000000"/>
-          <w:sz w:val="24"/>
-          <w:szCs w:val="24"/>
-          <w:lang w:val="en-NL" w:eastAsia="nl-NL"/>
-        </w:rPr>
-        <w:t xml:space="preserve"> je </w:t>
-      </w:r>
-      <w:proofErr w:type="spellStart"/>
-      <w:r>
-        <w:rPr>
-          <w:rFonts w:ascii="Arial" w:eastAsia="Times New Roman" w:hAnsi="Arial" w:cs="Arial"/>
-          <w:color w:val="000000"/>
-          <w:sz w:val="24"/>
-          <w:szCs w:val="24"/>
-          <w:lang w:val="en-NL" w:eastAsia="nl-NL"/>
-        </w:rPr>
-        <w:t>beter</w:t>
-      </w:r>
-      <w:proofErr w:type="spellEnd"/>
-      <w:r>
-        <w:rPr>
-          <w:rFonts w:ascii="Arial" w:eastAsia="Times New Roman" w:hAnsi="Arial" w:cs="Arial"/>
-          <w:color w:val="000000"/>
-          <w:sz w:val="24"/>
-          <w:szCs w:val="24"/>
-          <w:lang w:val="en-NL" w:eastAsia="nl-NL"/>
-        </w:rPr>
-        <w:t xml:space="preserve"> begrip van de </w:t>
-      </w:r>
-      <w:proofErr w:type="spellStart"/>
-      <w:r>
-        <w:rPr>
-          <w:rFonts w:ascii="Arial" w:eastAsia="Times New Roman" w:hAnsi="Arial" w:cs="Arial"/>
-          <w:color w:val="000000"/>
-          <w:sz w:val="24"/>
-          <w:szCs w:val="24"/>
-          <w:lang w:val="en-NL" w:eastAsia="nl-NL"/>
-        </w:rPr>
-        <w:t>werking</w:t>
-      </w:r>
-      <w:proofErr w:type="spellEnd"/>
-      <w:r>
-        <w:rPr>
-          <w:rFonts w:ascii="Arial" w:eastAsia="Times New Roman" w:hAnsi="Arial" w:cs="Arial"/>
-          <w:color w:val="000000"/>
-          <w:sz w:val="24"/>
-          <w:szCs w:val="24"/>
-          <w:lang w:val="en-NL" w:eastAsia="nl-NL"/>
-        </w:rPr>
-        <w:t xml:space="preserve"> van Python </w:t>
-      </w:r>
-      <w:proofErr w:type="spellStart"/>
-      <w:r>
-        <w:rPr>
-          <w:rFonts w:ascii="Arial" w:eastAsia="Times New Roman" w:hAnsi="Arial" w:cs="Arial"/>
-          <w:color w:val="000000"/>
-          <w:sz w:val="24"/>
-          <w:szCs w:val="24"/>
-          <w:lang w:val="en-NL" w:eastAsia="nl-NL"/>
-        </w:rPr>
-        <w:t>kunt</w:t>
-      </w:r>
-      <w:proofErr w:type="spellEnd"/>
-      <w:r>
-        <w:rPr>
-          <w:rFonts w:ascii="Arial" w:eastAsia="Times New Roman" w:hAnsi="Arial" w:cs="Arial"/>
-          <w:color w:val="000000"/>
-          <w:sz w:val="24"/>
-          <w:szCs w:val="24"/>
-          <w:lang w:val="en-NL" w:eastAsia="nl-NL"/>
-        </w:rPr>
-        <w:t xml:space="preserve"> </w:t>
-      </w:r>
-      <w:proofErr w:type="spellStart"/>
-      <w:r>
-        <w:rPr>
-          <w:rFonts w:ascii="Arial" w:eastAsia="Times New Roman" w:hAnsi="Arial" w:cs="Arial"/>
-          <w:color w:val="000000"/>
-          <w:sz w:val="24"/>
-          <w:szCs w:val="24"/>
-          <w:lang w:val="en-NL" w:eastAsia="nl-NL"/>
-        </w:rPr>
-        <w:t>krijgen</w:t>
-      </w:r>
-      <w:proofErr w:type="spellEnd"/>
-      <w:r>
-        <w:rPr>
-          <w:rFonts w:ascii="Arial" w:eastAsia="Times New Roman" w:hAnsi="Arial" w:cs="Arial"/>
-          <w:color w:val="000000"/>
-          <w:sz w:val="24"/>
-          <w:szCs w:val="24"/>
-          <w:lang w:val="en-NL" w:eastAsia="nl-NL"/>
-        </w:rPr>
-        <w:t>;</w:t>
+        <w:t>Theorie en voorbeeldcode: de theorie is aangevuld met voorbeeldcode die je kunt runnen waardoor je beter begrip van de werking van Python kunt krijgen;</w:t>
       </w:r>
     </w:p>
     <w:p>
@@ -1498,7 +853,6 @@
           <w:lang w:val="en-NL" w:eastAsia="nl-NL"/>
         </w:rPr>
       </w:pPr>
-      <w:proofErr w:type="spellStart"/>
       <w:r>
         <w:rPr>
           <w:rFonts w:ascii="Arial" w:eastAsia="Times New Roman" w:hAnsi="Arial" w:cs="Arial"/>
@@ -1507,436 +861,7 @@
           <w:szCs w:val="24"/>
           <w:lang w:val="en-NL" w:eastAsia="nl-NL"/>
         </w:rPr>
-        <w:t>Opdrachten</w:t>
-      </w:r>
-      <w:proofErr w:type="spellEnd"/>
-      <w:r>
-        <w:rPr>
-          <w:rFonts w:ascii="Arial" w:eastAsia="Times New Roman" w:hAnsi="Arial" w:cs="Arial"/>
-          <w:color w:val="000000"/>
-          <w:sz w:val="24"/>
-          <w:szCs w:val="24"/>
-          <w:lang w:val="en-NL" w:eastAsia="nl-NL"/>
-        </w:rPr>
-        <w:t xml:space="preserve">: </w:t>
-      </w:r>
-      <w:proofErr w:type="spellStart"/>
-      <w:r>
-        <w:rPr>
-          <w:rFonts w:ascii="Arial" w:eastAsia="Times New Roman" w:hAnsi="Arial" w:cs="Arial"/>
-          <w:color w:val="000000"/>
-          <w:sz w:val="24"/>
-          <w:szCs w:val="24"/>
-          <w:lang w:val="en-NL" w:eastAsia="nl-NL"/>
-        </w:rPr>
-        <w:t>na</w:t>
-      </w:r>
-      <w:proofErr w:type="spellEnd"/>
-      <w:r>
-        <w:rPr>
-          <w:rFonts w:ascii="Arial" w:eastAsia="Times New Roman" w:hAnsi="Arial" w:cs="Arial"/>
-          <w:color w:val="000000"/>
-          <w:sz w:val="24"/>
-          <w:szCs w:val="24"/>
-          <w:lang w:val="en-NL" w:eastAsia="nl-NL"/>
-        </w:rPr>
-        <w:t xml:space="preserve"> </w:t>
-      </w:r>
-      <w:proofErr w:type="spellStart"/>
-      <w:r>
-        <w:rPr>
-          <w:rFonts w:ascii="Arial" w:eastAsia="Times New Roman" w:hAnsi="Arial" w:cs="Arial"/>
-          <w:color w:val="000000"/>
-          <w:sz w:val="24"/>
-          <w:szCs w:val="24"/>
-          <w:lang w:val="en-NL" w:eastAsia="nl-NL"/>
-        </w:rPr>
-        <w:t>elke</w:t>
-      </w:r>
-      <w:proofErr w:type="spellEnd"/>
-      <w:r>
-        <w:rPr>
-          <w:rFonts w:ascii="Arial" w:eastAsia="Times New Roman" w:hAnsi="Arial" w:cs="Arial"/>
-          <w:color w:val="000000"/>
-          <w:sz w:val="24"/>
-          <w:szCs w:val="24"/>
-          <w:lang w:val="en-NL" w:eastAsia="nl-NL"/>
-        </w:rPr>
-        <w:t xml:space="preserve"> </w:t>
-      </w:r>
-      <w:proofErr w:type="spellStart"/>
-      <w:r>
-        <w:rPr>
-          <w:rFonts w:ascii="Arial" w:eastAsia="Times New Roman" w:hAnsi="Arial" w:cs="Arial"/>
-          <w:color w:val="000000"/>
-          <w:sz w:val="24"/>
-          <w:szCs w:val="24"/>
-          <w:lang w:val="en-NL" w:eastAsia="nl-NL"/>
-        </w:rPr>
-        <w:t>theorieblok</w:t>
-      </w:r>
-      <w:proofErr w:type="spellEnd"/>
-      <w:r>
-        <w:rPr>
-          <w:rFonts w:ascii="Arial" w:eastAsia="Times New Roman" w:hAnsi="Arial" w:cs="Arial"/>
-          <w:color w:val="000000"/>
-          <w:sz w:val="24"/>
-          <w:szCs w:val="24"/>
-          <w:lang w:val="en-NL" w:eastAsia="nl-NL"/>
-        </w:rPr>
-        <w:t xml:space="preserve"> </w:t>
-      </w:r>
-      <w:proofErr w:type="spellStart"/>
-      <w:r>
-        <w:rPr>
-          <w:rFonts w:ascii="Arial" w:eastAsia="Times New Roman" w:hAnsi="Arial" w:cs="Arial"/>
-          <w:color w:val="000000"/>
-          <w:sz w:val="24"/>
-          <w:szCs w:val="24"/>
-          <w:lang w:val="en-NL" w:eastAsia="nl-NL"/>
-        </w:rPr>
-        <w:t>volgen</w:t>
-      </w:r>
-      <w:proofErr w:type="spellEnd"/>
-      <w:r>
-        <w:rPr>
-          <w:rFonts w:ascii="Arial" w:eastAsia="Times New Roman" w:hAnsi="Arial" w:cs="Arial"/>
-          <w:color w:val="000000"/>
-          <w:sz w:val="24"/>
-          <w:szCs w:val="24"/>
-          <w:lang w:val="en-NL" w:eastAsia="nl-NL"/>
-        </w:rPr>
-        <w:t xml:space="preserve"> </w:t>
-      </w:r>
-      <w:proofErr w:type="spellStart"/>
-      <w:r>
-        <w:rPr>
-          <w:rFonts w:ascii="Arial" w:eastAsia="Times New Roman" w:hAnsi="Arial" w:cs="Arial"/>
-          <w:color w:val="000000"/>
-          <w:sz w:val="24"/>
-          <w:szCs w:val="24"/>
-          <w:lang w:val="en-NL" w:eastAsia="nl-NL"/>
-        </w:rPr>
-        <w:t>een</w:t>
-      </w:r>
-      <w:proofErr w:type="spellEnd"/>
-      <w:r>
-        <w:rPr>
-          <w:rFonts w:ascii="Arial" w:eastAsia="Times New Roman" w:hAnsi="Arial" w:cs="Arial"/>
-          <w:color w:val="000000"/>
-          <w:sz w:val="24"/>
-          <w:szCs w:val="24"/>
-          <w:lang w:val="en-NL" w:eastAsia="nl-NL"/>
-        </w:rPr>
-        <w:t xml:space="preserve"> of </w:t>
-      </w:r>
-      <w:proofErr w:type="spellStart"/>
-      <w:r>
-        <w:rPr>
-          <w:rFonts w:ascii="Arial" w:eastAsia="Times New Roman" w:hAnsi="Arial" w:cs="Arial"/>
-          <w:color w:val="000000"/>
-          <w:sz w:val="24"/>
-          <w:szCs w:val="24"/>
-          <w:lang w:val="en-NL" w:eastAsia="nl-NL"/>
-        </w:rPr>
-        <w:t>meer</w:t>
-      </w:r>
-      <w:proofErr w:type="spellEnd"/>
-      <w:r>
-        <w:rPr>
-          <w:rFonts w:ascii="Arial" w:eastAsia="Times New Roman" w:hAnsi="Arial" w:cs="Arial"/>
-          <w:color w:val="000000"/>
-          <w:sz w:val="24"/>
-          <w:szCs w:val="24"/>
-          <w:lang w:val="en-NL" w:eastAsia="nl-NL"/>
-        </w:rPr>
-        <w:t xml:space="preserve"> </w:t>
-      </w:r>
-      <w:proofErr w:type="spellStart"/>
-      <w:r>
-        <w:rPr>
-          <w:rFonts w:ascii="Arial" w:eastAsia="Times New Roman" w:hAnsi="Arial" w:cs="Arial"/>
-          <w:color w:val="000000"/>
-          <w:sz w:val="24"/>
-          <w:szCs w:val="24"/>
-          <w:lang w:val="en-NL" w:eastAsia="nl-NL"/>
-        </w:rPr>
-        <w:t>opdrachten</w:t>
-      </w:r>
-      <w:proofErr w:type="spellEnd"/>
-      <w:r>
-        <w:rPr>
-          <w:rFonts w:ascii="Arial" w:eastAsia="Times New Roman" w:hAnsi="Arial" w:cs="Arial"/>
-          <w:color w:val="000000"/>
-          <w:sz w:val="24"/>
-          <w:szCs w:val="24"/>
-          <w:lang w:val="en-NL" w:eastAsia="nl-NL"/>
-        </w:rPr>
-        <w:t xml:space="preserve"> </w:t>
-      </w:r>
-      <w:proofErr w:type="spellStart"/>
-      <w:r>
-        <w:rPr>
-          <w:rFonts w:ascii="Arial" w:eastAsia="Times New Roman" w:hAnsi="Arial" w:cs="Arial"/>
-          <w:color w:val="000000"/>
-          <w:sz w:val="24"/>
-          <w:szCs w:val="24"/>
-          <w:lang w:val="en-NL" w:eastAsia="nl-NL"/>
-        </w:rPr>
-        <w:t>waarmee</w:t>
-      </w:r>
-      <w:proofErr w:type="spellEnd"/>
-      <w:r>
-        <w:rPr>
-          <w:rFonts w:ascii="Arial" w:eastAsia="Times New Roman" w:hAnsi="Arial" w:cs="Arial"/>
-          <w:color w:val="000000"/>
-          <w:sz w:val="24"/>
-          <w:szCs w:val="24"/>
-          <w:lang w:val="en-NL" w:eastAsia="nl-NL"/>
-        </w:rPr>
-        <w:t xml:space="preserve"> je </w:t>
-      </w:r>
-      <w:proofErr w:type="spellStart"/>
-      <w:r>
-        <w:rPr>
-          <w:rFonts w:ascii="Arial" w:eastAsia="Times New Roman" w:hAnsi="Arial" w:cs="Arial"/>
-          <w:color w:val="000000"/>
-          <w:sz w:val="24"/>
-          <w:szCs w:val="24"/>
-          <w:lang w:val="en-NL" w:eastAsia="nl-NL"/>
-        </w:rPr>
-        <w:t>je</w:t>
-      </w:r>
-      <w:proofErr w:type="spellEnd"/>
-      <w:r>
-        <w:rPr>
-          <w:rFonts w:ascii="Arial" w:eastAsia="Times New Roman" w:hAnsi="Arial" w:cs="Arial"/>
-          <w:color w:val="000000"/>
-          <w:sz w:val="24"/>
-          <w:szCs w:val="24"/>
-          <w:lang w:val="en-NL" w:eastAsia="nl-NL"/>
-        </w:rPr>
-        <w:t xml:space="preserve"> de </w:t>
-      </w:r>
-      <w:proofErr w:type="spellStart"/>
-      <w:r>
-        <w:rPr>
-          <w:rFonts w:ascii="Arial" w:eastAsia="Times New Roman" w:hAnsi="Arial" w:cs="Arial"/>
-          <w:color w:val="000000"/>
-          <w:sz w:val="24"/>
-          <w:szCs w:val="24"/>
-          <w:lang w:val="en-NL" w:eastAsia="nl-NL"/>
-        </w:rPr>
-        <w:t>theorie</w:t>
-      </w:r>
-      <w:proofErr w:type="spellEnd"/>
-      <w:r>
-        <w:rPr>
-          <w:rFonts w:ascii="Arial" w:eastAsia="Times New Roman" w:hAnsi="Arial" w:cs="Arial"/>
-          <w:color w:val="000000"/>
-          <w:sz w:val="24"/>
-          <w:szCs w:val="24"/>
-          <w:lang w:val="en-NL" w:eastAsia="nl-NL"/>
-        </w:rPr>
-        <w:t xml:space="preserve"> eigen </w:t>
-      </w:r>
-      <w:proofErr w:type="spellStart"/>
-      <w:r>
-        <w:rPr>
-          <w:rFonts w:ascii="Arial" w:eastAsia="Times New Roman" w:hAnsi="Arial" w:cs="Arial"/>
-          <w:color w:val="000000"/>
-          <w:sz w:val="24"/>
-          <w:szCs w:val="24"/>
-          <w:lang w:val="en-NL" w:eastAsia="nl-NL"/>
-        </w:rPr>
-        <w:t>maakt</w:t>
-      </w:r>
-      <w:proofErr w:type="spellEnd"/>
-      <w:r>
-        <w:rPr>
-          <w:rFonts w:ascii="Arial" w:eastAsia="Times New Roman" w:hAnsi="Arial" w:cs="Arial"/>
-          <w:color w:val="000000"/>
-          <w:sz w:val="24"/>
-          <w:szCs w:val="24"/>
-          <w:lang w:val="en-NL" w:eastAsia="nl-NL"/>
-        </w:rPr>
-        <w:t xml:space="preserve">. </w:t>
-      </w:r>
-      <w:proofErr w:type="spellStart"/>
-      <w:r>
-        <w:rPr>
-          <w:rFonts w:ascii="Arial" w:eastAsia="Times New Roman" w:hAnsi="Arial" w:cs="Arial"/>
-          <w:color w:val="000000"/>
-          <w:sz w:val="24"/>
-          <w:szCs w:val="24"/>
-          <w:lang w:val="en-NL" w:eastAsia="nl-NL"/>
-        </w:rPr>
-        <w:t>Modeluitwerkingen</w:t>
-      </w:r>
-      <w:proofErr w:type="spellEnd"/>
-      <w:r>
-        <w:rPr>
-          <w:rFonts w:ascii="Arial" w:eastAsia="Times New Roman" w:hAnsi="Arial" w:cs="Arial"/>
-          <w:color w:val="000000"/>
-          <w:sz w:val="24"/>
-          <w:szCs w:val="24"/>
-          <w:lang w:val="en-NL" w:eastAsia="nl-NL"/>
-        </w:rPr>
-        <w:t xml:space="preserve"> </w:t>
-      </w:r>
-      <w:proofErr w:type="spellStart"/>
-      <w:r>
-        <w:rPr>
-          <w:rFonts w:ascii="Arial" w:eastAsia="Times New Roman" w:hAnsi="Arial" w:cs="Arial"/>
-          <w:color w:val="000000"/>
-          <w:sz w:val="24"/>
-          <w:szCs w:val="24"/>
-          <w:lang w:val="en-NL" w:eastAsia="nl-NL"/>
-        </w:rPr>
-        <w:t>zijn</w:t>
-      </w:r>
-      <w:proofErr w:type="spellEnd"/>
-      <w:r>
-        <w:rPr>
-          <w:rFonts w:ascii="Arial" w:eastAsia="Times New Roman" w:hAnsi="Arial" w:cs="Arial"/>
-          <w:color w:val="000000"/>
-          <w:sz w:val="24"/>
-          <w:szCs w:val="24"/>
-          <w:lang w:val="en-NL" w:eastAsia="nl-NL"/>
-        </w:rPr>
-        <w:t xml:space="preserve"> </w:t>
-      </w:r>
-      <w:proofErr w:type="spellStart"/>
-      <w:r>
-        <w:rPr>
-          <w:rFonts w:ascii="Arial" w:eastAsia="Times New Roman" w:hAnsi="Arial" w:cs="Arial"/>
-          <w:color w:val="000000"/>
-          <w:sz w:val="24"/>
-          <w:szCs w:val="24"/>
-          <w:lang w:val="en-NL" w:eastAsia="nl-NL"/>
-        </w:rPr>
-        <w:t>gegeven</w:t>
-      </w:r>
-      <w:proofErr w:type="spellEnd"/>
-      <w:r>
-        <w:rPr>
-          <w:rFonts w:ascii="Arial" w:eastAsia="Times New Roman" w:hAnsi="Arial" w:cs="Arial"/>
-          <w:color w:val="000000"/>
-          <w:sz w:val="24"/>
-          <w:szCs w:val="24"/>
-          <w:lang w:val="en-NL" w:eastAsia="nl-NL"/>
-        </w:rPr>
-        <w:t xml:space="preserve"> </w:t>
-      </w:r>
-      <w:proofErr w:type="spellStart"/>
-      <w:r>
-        <w:rPr>
-          <w:rFonts w:ascii="Arial" w:eastAsia="Times New Roman" w:hAnsi="Arial" w:cs="Arial"/>
-          <w:color w:val="000000"/>
-          <w:sz w:val="24"/>
-          <w:szCs w:val="24"/>
-          <w:lang w:val="en-NL" w:eastAsia="nl-NL"/>
-        </w:rPr>
-        <w:t>waarmee</w:t>
-      </w:r>
-      <w:proofErr w:type="spellEnd"/>
-      <w:r>
-        <w:rPr>
-          <w:rFonts w:ascii="Arial" w:eastAsia="Times New Roman" w:hAnsi="Arial" w:cs="Arial"/>
-          <w:color w:val="000000"/>
-          <w:sz w:val="24"/>
-          <w:szCs w:val="24"/>
-          <w:lang w:val="en-NL" w:eastAsia="nl-NL"/>
-        </w:rPr>
-        <w:t xml:space="preserve"> je </w:t>
-      </w:r>
-      <w:proofErr w:type="spellStart"/>
-      <w:r>
-        <w:rPr>
-          <w:rFonts w:ascii="Arial" w:eastAsia="Times New Roman" w:hAnsi="Arial" w:cs="Arial"/>
-          <w:color w:val="000000"/>
-          <w:sz w:val="24"/>
-          <w:szCs w:val="24"/>
-          <w:lang w:val="en-NL" w:eastAsia="nl-NL"/>
-        </w:rPr>
-        <w:t>je</w:t>
-      </w:r>
-      <w:proofErr w:type="spellEnd"/>
-      <w:r>
-        <w:rPr>
-          <w:rFonts w:ascii="Arial" w:eastAsia="Times New Roman" w:hAnsi="Arial" w:cs="Arial"/>
-          <w:color w:val="000000"/>
-          <w:sz w:val="24"/>
-          <w:szCs w:val="24"/>
-          <w:lang w:val="en-NL" w:eastAsia="nl-NL"/>
-        </w:rPr>
-        <w:t xml:space="preserve"> eigen </w:t>
-      </w:r>
-      <w:proofErr w:type="spellStart"/>
-      <w:r>
-        <w:rPr>
-          <w:rFonts w:ascii="Arial" w:eastAsia="Times New Roman" w:hAnsi="Arial" w:cs="Arial"/>
-          <w:color w:val="000000"/>
-          <w:sz w:val="24"/>
-          <w:szCs w:val="24"/>
-          <w:lang w:val="en-NL" w:eastAsia="nl-NL"/>
-        </w:rPr>
-        <w:t>oplossing</w:t>
-      </w:r>
-      <w:proofErr w:type="spellEnd"/>
-      <w:r>
-        <w:rPr>
-          <w:rFonts w:ascii="Arial" w:eastAsia="Times New Roman" w:hAnsi="Arial" w:cs="Arial"/>
-          <w:color w:val="000000"/>
-          <w:sz w:val="24"/>
-          <w:szCs w:val="24"/>
-          <w:lang w:val="en-NL" w:eastAsia="nl-NL"/>
-        </w:rPr>
-        <w:t xml:space="preserve"> </w:t>
-      </w:r>
-      <w:proofErr w:type="spellStart"/>
-      <w:r>
-        <w:rPr>
-          <w:rFonts w:ascii="Arial" w:eastAsia="Times New Roman" w:hAnsi="Arial" w:cs="Arial"/>
-          <w:color w:val="000000"/>
-          <w:sz w:val="24"/>
-          <w:szCs w:val="24"/>
-          <w:lang w:val="en-NL" w:eastAsia="nl-NL"/>
-        </w:rPr>
-        <w:t>kan</w:t>
-      </w:r>
-      <w:proofErr w:type="spellEnd"/>
-      <w:r>
-        <w:rPr>
-          <w:rFonts w:ascii="Arial" w:eastAsia="Times New Roman" w:hAnsi="Arial" w:cs="Arial"/>
-          <w:color w:val="000000"/>
-          <w:sz w:val="24"/>
-          <w:szCs w:val="24"/>
-          <w:lang w:val="en-NL" w:eastAsia="nl-NL"/>
-        </w:rPr>
-        <w:t xml:space="preserve"> </w:t>
-      </w:r>
-      <w:proofErr w:type="spellStart"/>
-      <w:r>
-        <w:rPr>
-          <w:rFonts w:ascii="Arial" w:eastAsia="Times New Roman" w:hAnsi="Arial" w:cs="Arial"/>
-          <w:color w:val="000000"/>
-          <w:sz w:val="24"/>
-          <w:szCs w:val="24"/>
-          <w:lang w:val="en-NL" w:eastAsia="nl-NL"/>
-        </w:rPr>
-        <w:t>controleren</w:t>
-      </w:r>
-      <w:proofErr w:type="spellEnd"/>
-      <w:r>
-        <w:rPr>
-          <w:rFonts w:ascii="Arial" w:eastAsia="Times New Roman" w:hAnsi="Arial" w:cs="Arial"/>
-          <w:color w:val="000000"/>
-          <w:sz w:val="24"/>
-          <w:szCs w:val="24"/>
-          <w:lang w:val="en-NL" w:eastAsia="nl-NL"/>
-        </w:rPr>
-        <w:t>;</w:t>
+        <w:t>Opdrachten: na elke theorieblok volgen een of meer opdrachten waarmee je je de theorie eigen maakt. Modeluitwerkingen zijn gegeven waarmee je je eigen oplossing kan controleren;</w:t>
       </w:r>
     </w:p>
     <w:p>
@@ -1954,7 +879,6 @@
           <w:lang w:val="en-NL" w:eastAsia="nl-NL"/>
         </w:rPr>
       </w:pPr>
-      <w:proofErr w:type="spellStart"/>
       <w:r>
         <w:rPr>
           <w:rFonts w:ascii="Arial" w:eastAsia="Times New Roman" w:hAnsi="Arial" w:cs="Arial"/>
@@ -1963,304 +887,7 @@
           <w:szCs w:val="24"/>
           <w:lang w:val="en-NL" w:eastAsia="nl-NL"/>
         </w:rPr>
-        <w:t>Afsluitende</w:t>
-      </w:r>
-      <w:proofErr w:type="spellEnd"/>
-      <w:r>
-        <w:rPr>
-          <w:rFonts w:ascii="Arial" w:eastAsia="Times New Roman" w:hAnsi="Arial" w:cs="Arial"/>
-          <w:color w:val="000000"/>
-          <w:sz w:val="24"/>
-          <w:szCs w:val="24"/>
-          <w:lang w:val="en-NL" w:eastAsia="nl-NL"/>
-        </w:rPr>
-        <w:t xml:space="preserve"> </w:t>
-      </w:r>
-      <w:proofErr w:type="spellStart"/>
-      <w:r>
-        <w:rPr>
-          <w:rFonts w:ascii="Arial" w:eastAsia="Times New Roman" w:hAnsi="Arial" w:cs="Arial"/>
-          <w:color w:val="000000"/>
-          <w:sz w:val="24"/>
-          <w:szCs w:val="24"/>
-          <w:lang w:val="en-NL" w:eastAsia="nl-NL"/>
-        </w:rPr>
-        <w:t>Opdrachten</w:t>
-      </w:r>
-      <w:proofErr w:type="spellEnd"/>
-      <w:r>
-        <w:rPr>
-          <w:rFonts w:ascii="Arial" w:eastAsia="Times New Roman" w:hAnsi="Arial" w:cs="Arial"/>
-          <w:color w:val="000000"/>
-          <w:sz w:val="24"/>
-          <w:szCs w:val="24"/>
-          <w:lang w:val="en-NL" w:eastAsia="nl-NL"/>
-        </w:rPr>
-        <w:t xml:space="preserve">: </w:t>
-      </w:r>
-      <w:proofErr w:type="spellStart"/>
-      <w:r>
-        <w:rPr>
-          <w:rFonts w:ascii="Arial" w:eastAsia="Times New Roman" w:hAnsi="Arial" w:cs="Arial"/>
-          <w:color w:val="000000"/>
-          <w:sz w:val="24"/>
-          <w:szCs w:val="24"/>
-          <w:lang w:val="en-NL" w:eastAsia="nl-NL"/>
-        </w:rPr>
-        <w:t>na</w:t>
-      </w:r>
-      <w:proofErr w:type="spellEnd"/>
-      <w:r>
-        <w:rPr>
-          <w:rFonts w:ascii="Arial" w:eastAsia="Times New Roman" w:hAnsi="Arial" w:cs="Arial"/>
-          <w:color w:val="000000"/>
-          <w:sz w:val="24"/>
-          <w:szCs w:val="24"/>
-          <w:lang w:val="en-NL" w:eastAsia="nl-NL"/>
-        </w:rPr>
-        <w:t xml:space="preserve"> elk </w:t>
-      </w:r>
-      <w:proofErr w:type="spellStart"/>
-      <w:r>
-        <w:rPr>
-          <w:rFonts w:ascii="Arial" w:eastAsia="Times New Roman" w:hAnsi="Arial" w:cs="Arial"/>
-          <w:color w:val="000000"/>
-          <w:sz w:val="24"/>
-          <w:szCs w:val="24"/>
-          <w:lang w:val="en-NL" w:eastAsia="nl-NL"/>
-        </w:rPr>
-        <w:t>hoofdstuk</w:t>
-      </w:r>
-      <w:proofErr w:type="spellEnd"/>
-      <w:r>
-        <w:rPr>
-          <w:rFonts w:ascii="Arial" w:eastAsia="Times New Roman" w:hAnsi="Arial" w:cs="Arial"/>
-          <w:color w:val="000000"/>
-          <w:sz w:val="24"/>
-          <w:szCs w:val="24"/>
-          <w:lang w:val="en-NL" w:eastAsia="nl-NL"/>
-        </w:rPr>
-        <w:t xml:space="preserve"> </w:t>
-      </w:r>
-      <w:proofErr w:type="spellStart"/>
-      <w:r>
-        <w:rPr>
-          <w:rFonts w:ascii="Arial" w:eastAsia="Times New Roman" w:hAnsi="Arial" w:cs="Arial"/>
-          <w:color w:val="000000"/>
-          <w:sz w:val="24"/>
-          <w:szCs w:val="24"/>
-          <w:lang w:val="en-NL" w:eastAsia="nl-NL"/>
-        </w:rPr>
-        <w:t>volgen</w:t>
-      </w:r>
-      <w:proofErr w:type="spellEnd"/>
-      <w:r>
-        <w:rPr>
-          <w:rFonts w:ascii="Arial" w:eastAsia="Times New Roman" w:hAnsi="Arial" w:cs="Arial"/>
-          <w:color w:val="000000"/>
-          <w:sz w:val="24"/>
-          <w:szCs w:val="24"/>
-          <w:lang w:val="en-NL" w:eastAsia="nl-NL"/>
-        </w:rPr>
-        <w:t xml:space="preserve"> </w:t>
-      </w:r>
-      <w:proofErr w:type="spellStart"/>
-      <w:r>
-        <w:rPr>
-          <w:rFonts w:ascii="Arial" w:eastAsia="Times New Roman" w:hAnsi="Arial" w:cs="Arial"/>
-          <w:color w:val="000000"/>
-          <w:sz w:val="24"/>
-          <w:szCs w:val="24"/>
-          <w:lang w:val="en-NL" w:eastAsia="nl-NL"/>
-        </w:rPr>
-        <w:t>afsluitende</w:t>
-      </w:r>
-      <w:proofErr w:type="spellEnd"/>
-      <w:r>
-        <w:rPr>
-          <w:rFonts w:ascii="Arial" w:eastAsia="Times New Roman" w:hAnsi="Arial" w:cs="Arial"/>
-          <w:color w:val="000000"/>
-          <w:sz w:val="24"/>
-          <w:szCs w:val="24"/>
-          <w:lang w:val="en-NL" w:eastAsia="nl-NL"/>
-        </w:rPr>
-        <w:t xml:space="preserve"> </w:t>
-      </w:r>
-      <w:proofErr w:type="spellStart"/>
-      <w:r>
-        <w:rPr>
-          <w:rFonts w:ascii="Arial" w:eastAsia="Times New Roman" w:hAnsi="Arial" w:cs="Arial"/>
-          <w:color w:val="000000"/>
-          <w:sz w:val="24"/>
-          <w:szCs w:val="24"/>
-          <w:lang w:val="en-NL" w:eastAsia="nl-NL"/>
-        </w:rPr>
-        <w:t>opdrachten</w:t>
-      </w:r>
-      <w:proofErr w:type="spellEnd"/>
-      <w:r>
-        <w:rPr>
-          <w:rFonts w:ascii="Arial" w:eastAsia="Times New Roman" w:hAnsi="Arial" w:cs="Arial"/>
-          <w:color w:val="000000"/>
-          <w:sz w:val="24"/>
-          <w:szCs w:val="24"/>
-          <w:lang w:val="en-NL" w:eastAsia="nl-NL"/>
-        </w:rPr>
-        <w:t xml:space="preserve"> </w:t>
-      </w:r>
-      <w:proofErr w:type="spellStart"/>
-      <w:r>
-        <w:rPr>
-          <w:rFonts w:ascii="Arial" w:eastAsia="Times New Roman" w:hAnsi="Arial" w:cs="Arial"/>
-          <w:color w:val="000000"/>
-          <w:sz w:val="24"/>
-          <w:szCs w:val="24"/>
-          <w:lang w:val="en-NL" w:eastAsia="nl-NL"/>
-        </w:rPr>
-        <w:t>waarmee</w:t>
-      </w:r>
-      <w:proofErr w:type="spellEnd"/>
-      <w:r>
-        <w:rPr>
-          <w:rFonts w:ascii="Arial" w:eastAsia="Times New Roman" w:hAnsi="Arial" w:cs="Arial"/>
-          <w:color w:val="000000"/>
-          <w:sz w:val="24"/>
-          <w:szCs w:val="24"/>
-          <w:lang w:val="en-NL" w:eastAsia="nl-NL"/>
-        </w:rPr>
-        <w:t xml:space="preserve"> je </w:t>
-      </w:r>
-      <w:proofErr w:type="spellStart"/>
-      <w:r>
-        <w:rPr>
-          <w:rFonts w:ascii="Arial" w:eastAsia="Times New Roman" w:hAnsi="Arial" w:cs="Arial"/>
-          <w:color w:val="000000"/>
-          <w:sz w:val="24"/>
-          <w:szCs w:val="24"/>
-          <w:lang w:val="en-NL" w:eastAsia="nl-NL"/>
-        </w:rPr>
-        <w:t>kunt</w:t>
-      </w:r>
-      <w:proofErr w:type="spellEnd"/>
-      <w:r>
-        <w:rPr>
-          <w:rFonts w:ascii="Arial" w:eastAsia="Times New Roman" w:hAnsi="Arial" w:cs="Arial"/>
-          <w:color w:val="000000"/>
-          <w:sz w:val="24"/>
-          <w:szCs w:val="24"/>
-          <w:lang w:val="en-NL" w:eastAsia="nl-NL"/>
-        </w:rPr>
-        <w:t xml:space="preserve"> </w:t>
-      </w:r>
-      <w:proofErr w:type="spellStart"/>
-      <w:r>
-        <w:rPr>
-          <w:rFonts w:ascii="Arial" w:eastAsia="Times New Roman" w:hAnsi="Arial" w:cs="Arial"/>
-          <w:color w:val="000000"/>
-          <w:sz w:val="24"/>
-          <w:szCs w:val="24"/>
-          <w:lang w:val="en-NL" w:eastAsia="nl-NL"/>
-        </w:rPr>
-        <w:t>nagaan</w:t>
-      </w:r>
-      <w:proofErr w:type="spellEnd"/>
-      <w:r>
-        <w:rPr>
-          <w:rFonts w:ascii="Arial" w:eastAsia="Times New Roman" w:hAnsi="Arial" w:cs="Arial"/>
-          <w:color w:val="000000"/>
-          <w:sz w:val="24"/>
-          <w:szCs w:val="24"/>
-          <w:lang w:val="en-NL" w:eastAsia="nl-NL"/>
-        </w:rPr>
-        <w:t xml:space="preserve"> of je het </w:t>
-      </w:r>
-      <w:proofErr w:type="spellStart"/>
-      <w:r>
-        <w:rPr>
-          <w:rFonts w:ascii="Arial" w:eastAsia="Times New Roman" w:hAnsi="Arial" w:cs="Arial"/>
-          <w:color w:val="000000"/>
-          <w:sz w:val="24"/>
-          <w:szCs w:val="24"/>
-          <w:lang w:val="en-NL" w:eastAsia="nl-NL"/>
-        </w:rPr>
-        <w:t>onderwerp</w:t>
-      </w:r>
-      <w:proofErr w:type="spellEnd"/>
-      <w:r>
-        <w:rPr>
-          <w:rFonts w:ascii="Arial" w:eastAsia="Times New Roman" w:hAnsi="Arial" w:cs="Arial"/>
-          <w:color w:val="000000"/>
-          <w:sz w:val="24"/>
-          <w:szCs w:val="24"/>
-          <w:lang w:val="en-NL" w:eastAsia="nl-NL"/>
-        </w:rPr>
-        <w:t xml:space="preserve"> </w:t>
-      </w:r>
-      <w:proofErr w:type="spellStart"/>
-      <w:r>
-        <w:rPr>
-          <w:rFonts w:ascii="Arial" w:eastAsia="Times New Roman" w:hAnsi="Arial" w:cs="Arial"/>
-          <w:color w:val="000000"/>
-          <w:sz w:val="24"/>
-          <w:szCs w:val="24"/>
-          <w:lang w:val="en-NL" w:eastAsia="nl-NL"/>
-        </w:rPr>
-        <w:t>voldoende</w:t>
-      </w:r>
-      <w:proofErr w:type="spellEnd"/>
-      <w:r>
-        <w:rPr>
-          <w:rFonts w:ascii="Arial" w:eastAsia="Times New Roman" w:hAnsi="Arial" w:cs="Arial"/>
-          <w:color w:val="000000"/>
-          <w:sz w:val="24"/>
-          <w:szCs w:val="24"/>
-          <w:lang w:val="en-NL" w:eastAsia="nl-NL"/>
-        </w:rPr>
-        <w:t xml:space="preserve"> </w:t>
-      </w:r>
-      <w:proofErr w:type="spellStart"/>
-      <w:r>
-        <w:rPr>
-          <w:rFonts w:ascii="Arial" w:eastAsia="Times New Roman" w:hAnsi="Arial" w:cs="Arial"/>
-          <w:color w:val="000000"/>
-          <w:sz w:val="24"/>
-          <w:szCs w:val="24"/>
-          <w:lang w:val="en-NL" w:eastAsia="nl-NL"/>
-        </w:rPr>
-        <w:t>hebt</w:t>
-      </w:r>
-      <w:proofErr w:type="spellEnd"/>
-      <w:r>
-        <w:rPr>
-          <w:rFonts w:ascii="Arial" w:eastAsia="Times New Roman" w:hAnsi="Arial" w:cs="Arial"/>
-          <w:color w:val="000000"/>
-          <w:sz w:val="24"/>
-          <w:szCs w:val="24"/>
-          <w:lang w:val="en-NL" w:eastAsia="nl-NL"/>
-        </w:rPr>
-        <w:t xml:space="preserve"> </w:t>
-      </w:r>
-      <w:proofErr w:type="spellStart"/>
-      <w:r>
-        <w:rPr>
-          <w:rFonts w:ascii="Arial" w:eastAsia="Times New Roman" w:hAnsi="Arial" w:cs="Arial"/>
-          <w:color w:val="000000"/>
-          <w:sz w:val="24"/>
-          <w:szCs w:val="24"/>
-          <w:lang w:val="en-NL" w:eastAsia="nl-NL"/>
-        </w:rPr>
-        <w:t>bestudeerd</w:t>
-      </w:r>
-      <w:proofErr w:type="spellEnd"/>
-      <w:r>
-        <w:rPr>
-          <w:rFonts w:ascii="Arial" w:eastAsia="Times New Roman" w:hAnsi="Arial" w:cs="Arial"/>
-          <w:color w:val="000000"/>
-          <w:sz w:val="24"/>
-          <w:szCs w:val="24"/>
-          <w:lang w:val="en-NL" w:eastAsia="nl-NL"/>
-        </w:rPr>
-        <w:t>.</w:t>
+        <w:t>Afsluitende Opdrachten: na elk hoofdstuk volgen afsluitende opdrachten waarmee je kunt nagaan of je het onderwerp voldoende hebt bestudeerd.</w:t>
       </w:r>
     </w:p>
     <w:p>

</xml_diff>